<commit_message>
Add missing stuff to TBOX and ABOX
</commit_message>
<xml_diff>
--- a/Report.docx
+++ b/Report.docx
@@ -536,16 +536,15 @@
       </w:r>
     </w:p>
     <w:p>
-      <w:r>
-        <w:t xml:space="preserve">The TBOX has been generated programmatically using the Jena API, the code can be found in the file </w:t>
-      </w:r>
-      <w:r>
+      <w:pPr>
         <w:rPr>
           <w:rStyle w:val="CodeChar"/>
           <w:sz w:val="18"/>
           <w:szCs w:val="18"/>
         </w:rPr>
-        <w:t>“Pietro Victor-B</w:t>
+      </w:pPr>
+      <w:r>
+        <w:t xml:space="preserve">The TBOX has been generated programmatically using the Jena API, the code can be found in the file </w:t>
       </w:r>
       <w:r>
         <w:rPr>
@@ -553,7 +552,7 @@
           <w:sz w:val="18"/>
           <w:szCs w:val="18"/>
         </w:rPr>
-        <w:t>1</w:t>
+        <w:t>“Pietro Victor-B</w:t>
       </w:r>
       <w:r>
         <w:rPr>
@@ -561,7 +560,7 @@
           <w:sz w:val="18"/>
           <w:szCs w:val="18"/>
         </w:rPr>
-        <w:t>-FerrazziDivi.</w:t>
+        <w:t>1</w:t>
       </w:r>
       <w:r>
         <w:rPr>
@@ -569,7 +568,7 @@
           <w:sz w:val="18"/>
           <w:szCs w:val="18"/>
         </w:rPr>
-        <w:t>java</w:t>
+        <w:t>-FerrazziDivi.</w:t>
       </w:r>
       <w:r>
         <w:rPr>
@@ -577,7 +576,7 @@
           <w:sz w:val="18"/>
           <w:szCs w:val="18"/>
         </w:rPr>
-        <w:t>”</w:t>
+        <w:t>java</w:t>
       </w:r>
       <w:r>
         <w:rPr>
@@ -585,6 +584,14 @@
           <w:sz w:val="18"/>
           <w:szCs w:val="18"/>
         </w:rPr>
+        <w:t>”</w:t>
+      </w:r>
+      <w:r>
+        <w:rPr>
+          <w:rStyle w:val="CodeChar"/>
+          <w:sz w:val="18"/>
+          <w:szCs w:val="18"/>
+        </w:rPr>
         <w:t xml:space="preserve"> </w:t>
       </w:r>
       <w:r>
@@ -612,96 +619,22 @@
       <w:r>
         <w:t xml:space="preserve"> class.</w:t>
       </w:r>
-      <w:r>
-        <w:t xml:space="preserve"> All the triples can be found in Turtle format in the file </w:t>
-      </w:r>
-      <w:r>
-        <w:rPr>
-          <w:rStyle w:val="CodeChar"/>
-          <w:sz w:val="18"/>
-          <w:szCs w:val="18"/>
-        </w:rPr>
-        <w:t>“Pietro Victor-B</w:t>
-      </w:r>
-      <w:r>
-        <w:rPr>
-          <w:rStyle w:val="CodeChar"/>
-          <w:sz w:val="18"/>
-          <w:szCs w:val="18"/>
-        </w:rPr>
-        <w:t>1</w:t>
-      </w:r>
-      <w:r>
-        <w:rPr>
-          <w:rStyle w:val="CodeChar"/>
-          <w:sz w:val="18"/>
-          <w:szCs w:val="18"/>
-        </w:rPr>
-        <w:t>-FerrazziDivi.</w:t>
-      </w:r>
-      <w:r>
-        <w:rPr>
-          <w:rStyle w:val="CodeChar"/>
-          <w:sz w:val="18"/>
-          <w:szCs w:val="18"/>
-        </w:rPr>
-        <w:t>ttl</w:t>
-      </w:r>
-      <w:r>
-        <w:rPr>
-          <w:rStyle w:val="CodeChar"/>
-          <w:sz w:val="18"/>
-          <w:szCs w:val="18"/>
-        </w:rPr>
-        <w:t>”</w:t>
-      </w:r>
-      <w:r>
-        <w:rPr>
-          <w:rStyle w:val="CodeChar"/>
-          <w:sz w:val="18"/>
-          <w:szCs w:val="18"/>
-        </w:rPr>
-        <w:t>.</w:t>
-      </w:r>
     </w:p>
     <w:p>
       <w:r>
-        <w:t xml:space="preserve">Two TBOX versions can be created, a base version that includes all the classes and properties, as well as some relationships between properties (inverse properties), and an extended version, which includes several additional OWL restrictions, because fuck it, why not. Since the extended version is apparently out of scope for this project, and we did it because it was fun, we have </w:t>
-      </w:r>
-      <w:r>
-        <w:t xml:space="preserve">just </w:t>
-      </w:r>
-      <w:r>
-        <w:t>added</w:t>
-      </w:r>
-      <w:r>
-        <w:t xml:space="preserve"> the code that generates it. It contains a lot of restrictions related to class disjointness and completeness, cardinality constraints, and property domain restrictions</w:t>
-      </w:r>
-      <w:r>
-        <w:t xml:space="preserve">. </w:t>
-      </w:r>
-      <w:r>
-        <w:t xml:space="preserve">From now on, every time we refer to the TBOX </w:t>
-      </w:r>
-      <w:r>
-        <w:t>we mean the base version</w:t>
-      </w:r>
-      <w:r>
-        <w:t>.</w:t>
-      </w:r>
-    </w:p>
-    <w:p>
-      <w:r>
-        <w:t>T</w:t>
-      </w:r>
-      <w:r>
-        <w:t xml:space="preserve">he </w:t>
-      </w:r>
-      <w:r>
-        <w:t xml:space="preserve">implemented TBOX </w:t>
-      </w:r>
-      <w:r>
-        <w:t xml:space="preserve">use the following </w:t>
+        <w:t>The TBOX generated uses several OWL elements and concepts, some of which may be out of scope for the project. Since they had been already implemented by the time</w:t>
+      </w:r>
+      <w:r>
+        <w:t xml:space="preserve"> that fact came to knowledge, they are included in the TBOX and in this report. However, the generating code is split in two parts, one that builds the base model, and another that extends it with OWL restrictions. In particular, the base model </w:t>
+      </w:r>
+      <w:r>
+        <w:t>use</w:t>
+      </w:r>
+      <w:r>
+        <w:t xml:space="preserve">s </w:t>
+      </w:r>
+      <w:r>
+        <w:t xml:space="preserve">the following </w:t>
       </w:r>
       <w:r>
         <w:t xml:space="preserve">OWL </w:t>
@@ -767,6 +700,7 @@
           <w:szCs w:val="18"/>
         </w:rPr>
       </w:pPr>
+      <w:proofErr w:type="spellStart"/>
       <w:r>
         <w:rPr>
           <w:rFonts w:ascii="JetBrainsMono NF" w:hAnsi="JetBrainsMono NF"/>
@@ -775,37 +709,191 @@
         </w:rPr>
         <w:t>owl:inverseOf</w:t>
       </w:r>
+      <w:proofErr w:type="spellEnd"/>
     </w:p>
     <w:p>
       <w:r>
-        <w:fldChar w:fldCharType="begin"/>
-      </w:r>
-      <w:r>
-        <w:instrText xml:space="preserve"> REF _Ref104228746 \h </w:instrText>
-      </w:r>
-      <w:r>
-        <w:fldChar w:fldCharType="separate"/>
-      </w:r>
-      <w:r>
-        <w:t xml:space="preserve">Figure </w:t>
-      </w:r>
-      <w:r>
-        <w:rPr>
-          <w:noProof/>
-        </w:rPr>
-        <w:t>1</w:t>
-      </w:r>
-      <w:r>
-        <w:fldChar w:fldCharType="end"/>
-      </w:r>
-      <w:r>
-        <w:t xml:space="preserve"> below shows a simplified version of the class diagram implemented (in particular, Datatype Properties are not being shown).</w:t>
-      </w:r>
-      <w:r>
-        <w:t xml:space="preserve"> </w:t>
+        <w:t>Any other OWL element used in the TBOX is added in the second part</w:t>
+      </w:r>
+      <w:r>
+        <w:t>.</w:t>
       </w:r>
     </w:p>
     <w:p>
+      <w:r>
+        <w:t>Two Turtle files are included in the project regarding this section:</w:t>
+      </w:r>
+    </w:p>
+    <w:p>
+      <w:pPr>
+        <w:pStyle w:val="ListParagraph"/>
+        <w:numPr>
+          <w:ilvl w:val="0"/>
+          <w:numId w:val="25"/>
+        </w:numPr>
+        <w:rPr>
+          <w:rStyle w:val="CodeChar"/>
+          <w:rFonts w:ascii="LM Roman 10" w:hAnsi="LM Roman 10"/>
+          <w:noProof w:val="0"/>
+          <w:color w:val="auto"/>
+          <w:sz w:val="22"/>
+          <w:szCs w:val="22"/>
+          <w:lang w:val="it-IT"/>
+        </w:rPr>
+      </w:pPr>
+      <w:r>
+        <w:rPr>
+          <w:lang w:val="it-IT"/>
+        </w:rPr>
+        <w:t>Base TBOX:</w:t>
+      </w:r>
+      <w:r>
+        <w:rPr>
+          <w:rStyle w:val="CodeChar"/>
+          <w:sz w:val="18"/>
+          <w:szCs w:val="18"/>
+          <w:lang w:val="it-IT"/>
+        </w:rPr>
+        <w:t xml:space="preserve"> </w:t>
+      </w:r>
+      <w:r>
+        <w:rPr>
+          <w:rStyle w:val="CodeChar"/>
+          <w:sz w:val="18"/>
+          <w:szCs w:val="18"/>
+          <w:lang w:val="it-IT"/>
+        </w:rPr>
+        <w:t>“Pietro Victor-B1-FerrazziDivi</w:t>
+      </w:r>
+      <w:r>
+        <w:rPr>
+          <w:rStyle w:val="CodeChar"/>
+          <w:sz w:val="18"/>
+          <w:szCs w:val="18"/>
+          <w:lang w:val="it-IT"/>
+        </w:rPr>
+        <w:t>-Base</w:t>
+      </w:r>
+      <w:r>
+        <w:rPr>
+          <w:rStyle w:val="CodeChar"/>
+          <w:sz w:val="18"/>
+          <w:szCs w:val="18"/>
+          <w:lang w:val="it-IT"/>
+        </w:rPr>
+        <w:t>.ttl”</w:t>
+      </w:r>
+    </w:p>
+    <w:p>
+      <w:pPr>
+        <w:pStyle w:val="ListParagraph"/>
+        <w:numPr>
+          <w:ilvl w:val="0"/>
+          <w:numId w:val="25"/>
+        </w:numPr>
+        <w:rPr>
+          <w:lang w:val="it-IT"/>
+        </w:rPr>
+      </w:pPr>
+      <w:r>
+        <w:t>Extended TBOX:</w:t>
+      </w:r>
+      <w:r>
+        <w:rPr>
+          <w:rStyle w:val="CodeChar"/>
+          <w:sz w:val="18"/>
+          <w:szCs w:val="18"/>
+          <w:lang w:val="it-IT"/>
+        </w:rPr>
+        <w:t xml:space="preserve"> </w:t>
+      </w:r>
+      <w:r>
+        <w:rPr>
+          <w:rStyle w:val="CodeChar"/>
+          <w:sz w:val="18"/>
+          <w:szCs w:val="18"/>
+        </w:rPr>
+        <w:t>“Pietro Victor-B</w:t>
+      </w:r>
+      <w:r>
+        <w:rPr>
+          <w:rStyle w:val="CodeChar"/>
+          <w:sz w:val="18"/>
+          <w:szCs w:val="18"/>
+        </w:rPr>
+        <w:t>1</w:t>
+      </w:r>
+      <w:r>
+        <w:rPr>
+          <w:rStyle w:val="CodeChar"/>
+          <w:sz w:val="18"/>
+          <w:szCs w:val="18"/>
+        </w:rPr>
+        <w:t>-FerrazziDivi</w:t>
+      </w:r>
+      <w:r>
+        <w:rPr>
+          <w:rStyle w:val="CodeChar"/>
+          <w:sz w:val="18"/>
+          <w:szCs w:val="18"/>
+        </w:rPr>
+        <w:t>-Extended</w:t>
+      </w:r>
+      <w:r>
+        <w:rPr>
+          <w:rStyle w:val="CodeChar"/>
+          <w:sz w:val="18"/>
+          <w:szCs w:val="18"/>
+        </w:rPr>
+        <w:t>.</w:t>
+      </w:r>
+      <w:r>
+        <w:rPr>
+          <w:rStyle w:val="CodeChar"/>
+          <w:sz w:val="18"/>
+          <w:szCs w:val="18"/>
+        </w:rPr>
+        <w:t>ttl</w:t>
+      </w:r>
+      <w:r>
+        <w:rPr>
+          <w:rStyle w:val="CodeChar"/>
+          <w:sz w:val="18"/>
+          <w:szCs w:val="18"/>
+        </w:rPr>
+        <w:t>”</w:t>
+      </w:r>
+    </w:p>
+    <w:p>
+      <w:r>
+        <w:fldChar w:fldCharType="begin"/>
+      </w:r>
+      <w:r>
+        <w:instrText xml:space="preserve"> REF _Ref104228746 \h </w:instrText>
+      </w:r>
+      <w:r>
+        <w:fldChar w:fldCharType="separate"/>
+      </w:r>
+      <w:r>
+        <w:t xml:space="preserve">Figure </w:t>
+      </w:r>
+      <w:r>
+        <w:rPr>
+          <w:noProof/>
+        </w:rPr>
+        <w:t>1</w:t>
+      </w:r>
+      <w:r>
+        <w:fldChar w:fldCharType="end"/>
+      </w:r>
+      <w:r>
+        <w:t xml:space="preserve"> below shows a simplified version of the class diagram implemented (in particular, Datatype Properties are not being shown).</w:t>
+      </w:r>
+      <w:r>
+        <w:t xml:space="preserve"> </w:t>
+      </w:r>
+    </w:p>
+    <w:p>
       <w:pPr>
         <w:keepNext/>
       </w:pPr>
@@ -813,6 +901,7 @@
         <w:rPr>
           <w:noProof/>
         </w:rPr>
+        <w:lastRenderedPageBreak/>
         <w:drawing>
           <wp:inline distT="0" distB="0" distL="0" distR="0" wp14:anchorId="04E815EF" wp14:editId="50AFD86A">
             <wp:extent cx="5943600" cy="3656330"/>
@@ -899,7 +988,6 @@
     </w:p>
     <w:p>
       <w:r>
-        <w:lastRenderedPageBreak/>
         <w:t xml:space="preserve">As can be seen by the colors, we have 4 hierarchies: Paper, Academic, Venue, and Venue Publication; and </w:t>
       </w:r>
       <w:r>
@@ -939,31 +1027,7 @@
           <w:rPr>
             <w:rStyle w:val="Hyperlink"/>
           </w:rPr>
-          <w:t>http://dbped</w:t>
-        </w:r>
-        <w:r>
-          <w:rPr>
-            <w:rStyle w:val="Hyperlink"/>
-          </w:rPr>
-          <w:t>i</w:t>
-        </w:r>
-        <w:r>
-          <w:rPr>
-            <w:rStyle w:val="Hyperlink"/>
-          </w:rPr>
-          <w:t>a</w:t>
-        </w:r>
-        <w:r>
-          <w:rPr>
-            <w:rStyle w:val="Hyperlink"/>
-          </w:rPr>
-          <w:t>.org/Ontology</w:t>
-        </w:r>
-        <w:r>
-          <w:rPr>
-            <w:rStyle w:val="Hyperlink"/>
-          </w:rPr>
-          <w:t>/Location</w:t>
+          <w:t>http://dbpedia.org/Ontology/Location</w:t>
         </w:r>
       </w:hyperlink>
       <w:r>
@@ -993,10 +1057,19 @@
         <w:fldChar w:fldCharType="end"/>
       </w:r>
       <w:r>
-        <w:t xml:space="preserve"> lists all the Object Properties shown previously in the diagram, showing also the relationship between them (inverse properties), as well as the </w:t>
-      </w:r>
-      <w:r>
-        <w:t>theoretical cardinality each property should have, even though the actual restrictions are only present in the extended TBOX</w:t>
+        <w:t xml:space="preserve"> lists all the Object Properties shown previously in the diagram, showing also the relationship between them (inverse properties), as well as the cardinality </w:t>
+      </w:r>
+      <w:r>
+        <w:t xml:space="preserve">of </w:t>
+      </w:r>
+      <w:r>
+        <w:t xml:space="preserve">each </w:t>
+      </w:r>
+      <w:r>
+        <w:t>one</w:t>
+      </w:r>
+      <w:r>
+        <w:t xml:space="preserve"> (the slash separates the cardinality of the property and the cardinality of the inverse)</w:t>
       </w:r>
       <w:r>
         <w:t>.</w:t>
@@ -1246,31 +1319,7 @@
                 <w:sz w:val="18"/>
                 <w:szCs w:val="18"/>
               </w:rPr>
-              <w:t>≥</w:t>
-            </w:r>
-            <w:r>
-              <w:rPr>
-                <w:rFonts w:ascii="JetBrainsMono NF" w:hAnsi="JetBrainsMono NF"/>
-                <w:sz w:val="18"/>
-                <w:szCs w:val="18"/>
-              </w:rPr>
-              <w:t xml:space="preserve">1 / </w:t>
-            </w:r>
-            <w:r>
-              <w:rPr>
-                <w:rFonts w:ascii="JetBrainsMono NF" w:hAnsi="JetBrainsMono NF"/>
-                <w:sz w:val="18"/>
-                <w:szCs w:val="18"/>
-              </w:rPr>
-              <w:t>≥</w:t>
-            </w:r>
-            <w:r>
-              <w:rPr>
-                <w:rFonts w:ascii="JetBrainsMono NF" w:hAnsi="JetBrainsMono NF"/>
-                <w:sz w:val="18"/>
-                <w:szCs w:val="18"/>
-              </w:rPr>
-              <w:t>1</w:t>
+              <w:t>≥1 / ≥1</w:t>
             </w:r>
           </w:p>
         </w:tc>
@@ -1782,15 +1831,7 @@
                 <w:sz w:val="18"/>
                 <w:szCs w:val="18"/>
               </w:rPr>
-              <w:t>≤1</w:t>
-            </w:r>
-            <w:r>
-              <w:rPr>
-                <w:rFonts w:ascii="JetBrainsMono NF" w:hAnsi="JetBrainsMono NF"/>
-                <w:sz w:val="18"/>
-                <w:szCs w:val="18"/>
-              </w:rPr>
-              <w:t xml:space="preserve"> / -</w:t>
+              <w:t>≤1 / -</w:t>
             </w:r>
           </w:p>
         </w:tc>
@@ -2043,23 +2084,7 @@
                 <w:sz w:val="18"/>
                 <w:szCs w:val="18"/>
               </w:rPr>
-              <w:t>≥1</w:t>
-            </w:r>
-            <w:r>
-              <w:rPr>
-                <w:rFonts w:ascii="JetBrainsMono NF" w:hAnsi="JetBrainsMono NF"/>
-                <w:sz w:val="18"/>
-                <w:szCs w:val="18"/>
-              </w:rPr>
-              <w:t xml:space="preserve"> / </w:t>
-            </w:r>
-            <w:r>
-              <w:rPr>
-                <w:rFonts w:ascii="JetBrainsMono NF" w:hAnsi="JetBrainsMono NF"/>
-                <w:sz w:val="18"/>
-                <w:szCs w:val="18"/>
-              </w:rPr>
-              <w:t>≥1</w:t>
+              <w:t>≥1 / ≥1</w:t>
             </w:r>
           </w:p>
         </w:tc>
@@ -2186,15 +2211,7 @@
                 <w:sz w:val="18"/>
                 <w:szCs w:val="18"/>
               </w:rPr>
-              <w:t xml:space="preserve"> - / </w:t>
-            </w:r>
-            <w:r>
-              <w:rPr>
-                <w:rFonts w:ascii="JetBrainsMono NF" w:hAnsi="JetBrainsMono NF"/>
-                <w:sz w:val="18"/>
-                <w:szCs w:val="18"/>
-              </w:rPr>
-              <w:t>≥1</w:t>
+              <w:t xml:space="preserve"> - / ≥1</w:t>
             </w:r>
           </w:p>
         </w:tc>
@@ -2324,15 +2341,7 @@
                 <w:sz w:val="18"/>
                 <w:szCs w:val="18"/>
               </w:rPr>
-              <w:t>≥</w:t>
-            </w:r>
-            <w:r>
-              <w:rPr>
-                <w:rFonts w:ascii="JetBrainsMono NF" w:hAnsi="JetBrainsMono NF"/>
-                <w:sz w:val="18"/>
-                <w:szCs w:val="18"/>
-              </w:rPr>
-              <w:t>2 /</w:t>
+              <w:t>≥2 /</w:t>
             </w:r>
             <w:r>
               <w:rPr>
@@ -2911,6 +2920,7 @@
     </w:p>
     <w:p>
       <w:r>
+        <w:lastRenderedPageBreak/>
         <w:fldChar w:fldCharType="begin"/>
       </w:r>
       <w:r>
@@ -2965,7 +2975,25 @@
         <w:t xml:space="preserve"> (following the same color code).</w:t>
       </w:r>
       <w:r>
-        <w:t xml:space="preserve"> The last column the theoretical cardinality each property should have, even though the actual restrictions are only present in the extended TBOX. Note that we accept having multiple values of most textual properties to be able to have translations.</w:t>
+        <w:t xml:space="preserve"> The last column </w:t>
+      </w:r>
+      <w:r>
+        <w:t>shows the</w:t>
+      </w:r>
+      <w:r>
+        <w:t xml:space="preserve"> cardinality </w:t>
+      </w:r>
+      <w:r>
+        <w:t xml:space="preserve">of </w:t>
+      </w:r>
+      <w:r>
+        <w:t>each propert</w:t>
+      </w:r>
+      <w:r>
+        <w:t>y</w:t>
+      </w:r>
+      <w:r>
+        <w:t>. Note that we accept having multiple values of most textual properties to be able to have translations.</w:t>
       </w:r>
     </w:p>
     <w:tbl>
@@ -4510,15 +4538,7 @@
                 <w:sz w:val="20"/>
                 <w:szCs w:val="20"/>
               </w:rPr>
-              <w:t>rdfs:</w:t>
-            </w:r>
-            <w:r>
-              <w:rPr>
-                <w:rFonts w:ascii="JetBrainsMono NF" w:hAnsi="JetBrainsMono NF"/>
-                <w:sz w:val="20"/>
-                <w:szCs w:val="20"/>
-              </w:rPr>
-              <w:t>label</w:t>
+              <w:t>rdfs:label</w:t>
             </w:r>
             <w:proofErr w:type="spellEnd"/>
           </w:p>
@@ -4822,6 +4842,133 @@
           </w:p>
         </w:tc>
       </w:tr>
+      <w:tr>
+        <w:tc>
+          <w:tcPr>
+            <w:cnfStyle w:val="001000000000" w:firstRow="0" w:lastRow="0" w:firstColumn="1" w:lastColumn="0" w:oddVBand="0" w:evenVBand="0" w:oddHBand="0" w:evenHBand="0" w:firstRowFirstColumn="0" w:firstRowLastColumn="0" w:lastRowFirstColumn="0" w:lastRowLastColumn="0"/>
+            <w:tcW w:w="2176" w:type="dxa"/>
+            <w:shd w:val="clear" w:color="auto" w:fill="98C9FE"/>
+          </w:tcPr>
+          <w:p>
+            <w:pPr>
+              <w:rPr>
+                <w:rFonts w:ascii="JetBrainsMono NF" w:hAnsi="JetBrainsMono NF"/>
+                <w:sz w:val="20"/>
+                <w:szCs w:val="20"/>
+              </w:rPr>
+            </w:pPr>
+            <w:r>
+              <w:rPr>
+                <w:rFonts w:ascii="JetBrainsMono NF" w:hAnsi="JetBrainsMono NF"/>
+                <w:sz w:val="20"/>
+                <w:szCs w:val="20"/>
+              </w:rPr>
+              <w:t>Volume</w:t>
+            </w:r>
+          </w:p>
+        </w:tc>
+        <w:tc>
+          <w:tcPr>
+            <w:tcW w:w="3096" w:type="dxa"/>
+            <w:shd w:val="clear" w:color="auto" w:fill="98C9FE"/>
+          </w:tcPr>
+          <w:p>
+            <w:pPr>
+              <w:cnfStyle w:val="000000000000" w:firstRow="0" w:lastRow="0" w:firstColumn="0" w:lastColumn="0" w:oddVBand="0" w:evenVBand="0" w:oddHBand="0" w:evenHBand="0" w:firstRowFirstColumn="0" w:firstRowLastColumn="0" w:lastRowFirstColumn="0" w:lastRowLastColumn="0"/>
+              <w:rPr>
+                <w:rFonts w:ascii="JetBrainsMono NF" w:hAnsi="JetBrainsMono NF"/>
+                <w:sz w:val="20"/>
+                <w:szCs w:val="20"/>
+              </w:rPr>
+            </w:pPr>
+            <w:proofErr w:type="spellStart"/>
+            <w:r>
+              <w:rPr>
+                <w:rFonts w:ascii="JetBrainsMono NF" w:hAnsi="JetBrainsMono NF"/>
+                <w:sz w:val="20"/>
+                <w:szCs w:val="20"/>
+              </w:rPr>
+              <w:t>volume_number</w:t>
+            </w:r>
+            <w:proofErr w:type="spellEnd"/>
+          </w:p>
+        </w:tc>
+        <w:tc>
+          <w:tcPr>
+            <w:tcW w:w="1341" w:type="dxa"/>
+            <w:shd w:val="clear" w:color="auto" w:fill="98C9FE"/>
+          </w:tcPr>
+          <w:p>
+            <w:pPr>
+              <w:keepNext/>
+              <w:cnfStyle w:val="000000000000" w:firstRow="0" w:lastRow="0" w:firstColumn="0" w:lastColumn="0" w:oddVBand="0" w:evenVBand="0" w:oddHBand="0" w:evenHBand="0" w:firstRowFirstColumn="0" w:firstRowLastColumn="0" w:lastRowFirstColumn="0" w:lastRowLastColumn="0"/>
+              <w:rPr>
+                <w:rFonts w:ascii="JetBrainsMono NF" w:hAnsi="JetBrainsMono NF"/>
+                <w:sz w:val="20"/>
+                <w:szCs w:val="20"/>
+              </w:rPr>
+            </w:pPr>
+            <w:r>
+              <w:rPr>
+                <w:rFonts w:ascii="JetBrainsMono NF" w:hAnsi="JetBrainsMono NF"/>
+                <w:sz w:val="20"/>
+                <w:szCs w:val="20"/>
+              </w:rPr>
+              <w:t>Integer</w:t>
+            </w:r>
+          </w:p>
+        </w:tc>
+        <w:tc>
+          <w:tcPr>
+            <w:tcW w:w="1944" w:type="dxa"/>
+            <w:shd w:val="clear" w:color="auto" w:fill="98C9FE"/>
+          </w:tcPr>
+          <w:p>
+            <w:pPr>
+              <w:keepNext/>
+              <w:cnfStyle w:val="000000000000" w:firstRow="0" w:lastRow="0" w:firstColumn="0" w:lastColumn="0" w:oddVBand="0" w:evenVBand="0" w:oddHBand="0" w:evenHBand="0" w:firstRowFirstColumn="0" w:firstRowLastColumn="0" w:lastRowFirstColumn="0" w:lastRowLastColumn="0"/>
+              <w:rPr>
+                <w:rFonts w:ascii="JetBrainsMono NF" w:hAnsi="JetBrainsMono NF"/>
+                <w:sz w:val="20"/>
+                <w:szCs w:val="20"/>
+              </w:rPr>
+            </w:pPr>
+            <w:r>
+              <w:rPr>
+                <w:rFonts w:ascii="JetBrainsMono NF" w:hAnsi="JetBrainsMono NF"/>
+                <w:sz w:val="20"/>
+                <w:szCs w:val="20"/>
+              </w:rPr>
+              <w:t>-</w:t>
+            </w:r>
+          </w:p>
+        </w:tc>
+        <w:tc>
+          <w:tcPr>
+            <w:tcW w:w="793" w:type="dxa"/>
+            <w:shd w:val="clear" w:color="auto" w:fill="98C9FE"/>
+          </w:tcPr>
+          <w:p>
+            <w:pPr>
+              <w:keepNext/>
+              <w:cnfStyle w:val="000000000000" w:firstRow="0" w:lastRow="0" w:firstColumn="0" w:lastColumn="0" w:oddVBand="0" w:evenVBand="0" w:oddHBand="0" w:evenHBand="0" w:firstRowFirstColumn="0" w:firstRowLastColumn="0" w:lastRowFirstColumn="0" w:lastRowLastColumn="0"/>
+              <w:rPr>
+                <w:rFonts w:ascii="JetBrainsMono NF" w:hAnsi="JetBrainsMono NF"/>
+                <w:sz w:val="20"/>
+                <w:szCs w:val="20"/>
+              </w:rPr>
+            </w:pPr>
+            <w:r>
+              <w:rPr>
+                <w:rFonts w:ascii="JetBrainsMono NF" w:hAnsi="JetBrainsMono NF"/>
+                <w:sz w:val="20"/>
+                <w:szCs w:val="20"/>
+              </w:rPr>
+              <w:t>=1</w:t>
+            </w:r>
+          </w:p>
+        </w:tc>
+      </w:tr>
     </w:tbl>
     <w:p>
       <w:pPr>
@@ -4869,7 +5016,6 @@
         </w:numPr>
       </w:pPr>
       <w:r>
-        <w:lastRenderedPageBreak/>
         <w:t>In a revision of a submission, only one review text and final decision is made. I.e., there is one review text and decision per revision, not per reviewer.</w:t>
       </w:r>
     </w:p>
@@ -4899,19 +5045,67 @@
     </w:p>
     <w:p>
       <w:r>
-        <w:t>The following restrictions should be followed to have a semantically valid model, although violating any of them doesn’t create any inconsistency (</w:t>
-      </w:r>
-      <w:r>
-        <w:t xml:space="preserve">all </w:t>
-      </w:r>
-      <w:r>
-        <w:t xml:space="preserve">of them </w:t>
-      </w:r>
-      <w:r>
-        <w:t xml:space="preserve">except from the last three </w:t>
-      </w:r>
-      <w:r>
-        <w:t>are covered in the extended TBOX):</w:t>
+        <w:t xml:space="preserve">In addition to the restrictions defined by the cardinalities specified in </w:t>
+      </w:r>
+      <w:r>
+        <w:fldChar w:fldCharType="begin"/>
+      </w:r>
+      <w:r>
+        <w:instrText xml:space="preserve"> REF _Ref104247683 \h </w:instrText>
+      </w:r>
+      <w:r>
+        <w:fldChar w:fldCharType="separate"/>
+      </w:r>
+      <w:r>
+        <w:t xml:space="preserve">Table </w:t>
+      </w:r>
+      <w:r>
+        <w:rPr>
+          <w:noProof/>
+        </w:rPr>
+        <w:t>1</w:t>
+      </w:r>
+      <w:r>
+        <w:fldChar w:fldCharType="end"/>
+      </w:r>
+      <w:r>
+        <w:t xml:space="preserve"> and </w:t>
+      </w:r>
+      <w:r>
+        <w:fldChar w:fldCharType="begin"/>
+      </w:r>
+      <w:r>
+        <w:instrText xml:space="preserve"> REF _Ref104243774 \h </w:instrText>
+      </w:r>
+      <w:r>
+        <w:fldChar w:fldCharType="separate"/>
+      </w:r>
+      <w:r>
+        <w:t xml:space="preserve">Table </w:t>
+      </w:r>
+      <w:r>
+        <w:rPr>
+          <w:noProof/>
+        </w:rPr>
+        <w:t>2</w:t>
+      </w:r>
+      <w:r>
+        <w:fldChar w:fldCharType="end"/>
+      </w:r>
+      <w:r>
+        <w:t>, t</w:t>
+      </w:r>
+      <w:r>
+        <w:t xml:space="preserve">he following restrictions </w:t>
+      </w:r>
+      <w:r>
+        <w:t>are implemented as OWL restrictions</w:t>
+      </w:r>
+      <w:r>
+        <w:t>, and therefore, the violation of any of them would make the Ontology inconsistent</w:t>
+      </w:r>
+      <w:r>
+        <w:t>:</w:t>
       </w:r>
     </w:p>
     <w:p>
@@ -4923,7 +5117,10 @@
         </w:numPr>
       </w:pPr>
       <w:r>
-        <w:t>Journals (Conferences) can only publish Volumes (Proceedings). Conversely, Volumes (Proceedings) can only belong to Journals (Conferences).</w:t>
+        <w:t>The seven main classes (Academic, Venue, VenuePublication, Paper, Submission, Revision and Field) are pairwise disjoint</w:t>
+      </w:r>
+      <w:r>
+        <w:t>.</w:t>
       </w:r>
     </w:p>
     <w:p>
@@ -4989,12 +5186,10 @@
     <w:p>
       <w:pPr>
         <w:pStyle w:val="ListParagraph"/>
-        <w:numPr>
-          <w:ilvl w:val="0"/>
-          <w:numId w:val="23"/>
-        </w:numPr>
-      </w:pPr>
-      <w:r>
+        <w:ind w:left="786"/>
+      </w:pPr>
+      <w:r>
+        <w:lastRenderedPageBreak/>
         <w:t>Conference subclasses are complete and pairwise disjoint.</w:t>
       </w:r>
     </w:p>
@@ -5005,6 +5200,9 @@
           <w:ilvl w:val="0"/>
           <w:numId w:val="23"/>
         </w:numPr>
+        <w:rPr>
+          <w:rFonts w:eastAsiaTheme="minorEastAsia"/>
+        </w:rPr>
       </w:pPr>
       <w:r>
         <w:t>VenuePublication subclasses are complete and pairwise disjoint.</w:t>
@@ -5019,7 +5217,12 @@
         </w:numPr>
       </w:pPr>
       <w:r>
-        <w:t>Posters can only be submitted/published in Conferences</w:t>
+        <w:t>Journals (Conferences) can only publish Volumes (Proceedings). Conversely, Volumes (Proceedings) can only belong to Journals (Conferences).</w:t>
+      </w:r>
+    </w:p>
+    <w:p>
+      <w:r>
+        <w:t>The following restrictions were identified as necessary for a semantically correct Ontology, but they are not implemented, so violating any of them would not generate an inconsistency:</w:t>
       </w:r>
     </w:p>
     <w:p>
@@ -5031,7 +5234,7 @@
         </w:numPr>
       </w:pPr>
       <w:r>
-        <w:t>A Submission can only be published if it is accepted by the Revision</w:t>
+        <w:t>Posters can only be submitted/published in Conferences</w:t>
       </w:r>
     </w:p>
     <w:p>
@@ -5043,47 +5246,45 @@
         </w:numPr>
       </w:pPr>
       <w:r>
-        <w:t>A Paper can only be published once</w:t>
+        <w:t>A Submission can only be published if it is accepted by the Revision</w:t>
       </w:r>
     </w:p>
     <w:p>
-      <w:r>
-        <w:t>It’s possible that more restrictions could exist in the model,</w:t>
-      </w:r>
-      <w:r>
-        <w:t xml:space="preserve"> but since they have not been identified, they are</w:t>
-      </w:r>
-      <w:r>
-        <w:t xml:space="preserve"> consider</w:t>
-      </w:r>
-      <w:r>
-        <w:t>ed</w:t>
-      </w:r>
-      <w:r>
-        <w:t xml:space="preserve"> out of scope</w:t>
-      </w:r>
-      <w:r>
-        <w:t xml:space="preserve"> for this project</w:t>
-      </w:r>
-      <w:r>
-        <w:t>.</w:t>
+      <w:pPr>
+        <w:pStyle w:val="ListParagraph"/>
+        <w:numPr>
+          <w:ilvl w:val="0"/>
+          <w:numId w:val="23"/>
+        </w:numPr>
+      </w:pPr>
+      <w:r>
+        <w:t>A Paper can only be published once</w:t>
       </w:r>
     </w:p>
     <w:p>
-      <w:pPr>
-        <w:pStyle w:val="Heading1"/>
-      </w:pPr>
-      <w:r>
-        <w:t>B.</w:t>
-      </w:r>
-      <w:r>
-        <w:t>2</w:t>
-      </w:r>
-      <w:r>
-        <w:t xml:space="preserve">: </w:t>
-      </w:r>
-      <w:r>
-        <w:t>ABOX Definition</w:t>
+      <w:r>
+        <w:t>It’s possible that more restrictions could exist in the model,</w:t>
+      </w:r>
+      <w:r>
+        <w:t xml:space="preserve"> but since they have not been identified, they are</w:t>
+      </w:r>
+      <w:r>
+        <w:t xml:space="preserve"> consider</w:t>
+      </w:r>
+      <w:r>
+        <w:t>ed</w:t>
+      </w:r>
+      <w:r>
+        <w:t xml:space="preserve"> out of scope</w:t>
+      </w:r>
+      <w:r>
+        <w:t xml:space="preserve"> for this project</w:t>
+      </w:r>
+      <w:r>
+        <w:t>.</w:t>
+      </w:r>
+      <w:r>
+        <w:t xml:space="preserve"> </w:t>
       </w:r>
     </w:p>
     <w:p>
@@ -5094,35 +5295,80 @@
         <w:t>B.</w:t>
       </w:r>
       <w:r>
-        <w:t>3</w:t>
+        <w:t>2</w:t>
       </w:r>
       <w:r>
         <w:t xml:space="preserve">: </w:t>
       </w:r>
       <w:r>
-        <w:t>Ontology Creation</w:t>
+        <w:t>ABOX Definition</w:t>
       </w:r>
     </w:p>
     <w:p>
-      <w:pPr>
-        <w:pStyle w:val="Heading1"/>
-      </w:pPr>
-      <w:r>
-        <w:t>B.</w:t>
-      </w:r>
-      <w:r>
-        <w:t>4</w:t>
-      </w:r>
-      <w:r>
-        <w:t xml:space="preserve">: </w:t>
-      </w:r>
-      <w:r>
-        <w:t>Ontology Querying</w:t>
+      <w:r>
+        <w:t xml:space="preserve">The ABOX </w:t>
+      </w:r>
+      <w:r>
+        <w:t>has been generated programmatically with Jena API (like the TBOX), using files originally created for the 1</w:t>
+      </w:r>
+      <w:r>
+        <w:rPr>
+          <w:vertAlign w:val="superscript"/>
+        </w:rPr>
+        <w:t>st</w:t>
+      </w:r>
+      <w:r>
+        <w:t xml:space="preserve"> Lab of SDM (Property Graphs Lab). We refer to </w:t>
+      </w:r>
+      <w:r>
+        <w:rPr>
+          <w:highlight w:val="yellow"/>
+        </w:rPr>
+        <w:t>Annex 1</w:t>
+      </w:r>
+      <w:r>
+        <w:t xml:space="preserve"> for an explanation on how these files were created, although a brief explanation of the files used and their relevant fields can be found in this section.</w:t>
       </w:r>
     </w:p>
     <w:p>
       <w:r>
-        <w:t xml:space="preserve">All following queries can be found in </w:t>
+        <w:t xml:space="preserve">Since the ABOX has been created with the same tool as the TBOX, the links between them have been created along with the individuals. In particular, we use </w:t>
+      </w:r>
+      <w:proofErr w:type="spellStart"/>
+      <w:r>
+        <w:rPr>
+          <w:rFonts w:ascii="JetBrainsMono NF" w:hAnsi="JetBrainsMono NF"/>
+          <w:sz w:val="18"/>
+          <w:szCs w:val="18"/>
+        </w:rPr>
+        <w:t>OntClass</w:t>
+      </w:r>
+      <w:proofErr w:type="spellEnd"/>
+      <w:r>
+        <w:rPr>
+          <w:rFonts w:ascii="JetBrainsMono NF" w:hAnsi="JetBrainsMono NF"/>
+          <w:sz w:val="18"/>
+          <w:szCs w:val="18"/>
+        </w:rPr>
+        <w:t>::</w:t>
+      </w:r>
+      <w:proofErr w:type="spellStart"/>
+      <w:r>
+        <w:rPr>
+          <w:rFonts w:ascii="JetBrainsMono NF" w:hAnsi="JetBrainsMono NF"/>
+          <w:sz w:val="18"/>
+          <w:szCs w:val="18"/>
+        </w:rPr>
+        <w:t>createIndividual</w:t>
+      </w:r>
+      <w:proofErr w:type="spellEnd"/>
+      <w:r>
+        <w:t xml:space="preserve"> to create all the individuals, which sets the type of the individual created to the class used.</w:t>
+      </w:r>
+    </w:p>
+    <w:p>
+      <w:r>
+        <w:t xml:space="preserve">The code for the ABOX creation can be found in </w:t>
       </w:r>
       <w:r>
         <w:rPr>
@@ -5130,104 +5376,1561 @@
           <w:sz w:val="18"/>
           <w:szCs w:val="18"/>
         </w:rPr>
-        <w:t>“Pietro Victor-B4-FerrazziDivi.sparql”</w:t>
+        <w:t>“Pietro Victor-B</w:t>
+      </w:r>
+      <w:r>
+        <w:rPr>
+          <w:rStyle w:val="CodeChar"/>
+          <w:sz w:val="18"/>
+          <w:szCs w:val="18"/>
+        </w:rPr>
+        <w:t>2</w:t>
+      </w:r>
+      <w:r>
+        <w:rPr>
+          <w:rStyle w:val="CodeChar"/>
+          <w:sz w:val="18"/>
+          <w:szCs w:val="18"/>
+        </w:rPr>
+        <w:t>-FerrazziDivi.</w:t>
+      </w:r>
+      <w:r>
+        <w:rPr>
+          <w:rStyle w:val="CodeChar"/>
+          <w:sz w:val="18"/>
+          <w:szCs w:val="18"/>
+        </w:rPr>
+        <w:t>java</w:t>
+      </w:r>
+      <w:r>
+        <w:rPr>
+          <w:rStyle w:val="CodeChar"/>
+          <w:sz w:val="18"/>
+          <w:szCs w:val="18"/>
+        </w:rPr>
+        <w:t>”</w:t>
       </w:r>
       <w:r>
         <w:t xml:space="preserve"> </w:t>
       </w:r>
       <w:r>
-        <w:t xml:space="preserve">and </w:t>
-      </w:r>
-      <w:r>
-        <w:t>mak</w:t>
-      </w:r>
-      <w:r>
-        <w:t>e</w:t>
-      </w:r>
-      <w:r>
-        <w:t xml:space="preserve"> use of the </w:t>
-      </w:r>
-      <w:r>
-        <w:t>following prefixes:</w:t>
+        <w:t>or</w:t>
+      </w:r>
+      <w:r>
+        <w:t xml:space="preserve"> inside the executable project as the </w:t>
+      </w:r>
+      <w:proofErr w:type="spellStart"/>
+      <w:r>
+        <w:rPr>
+          <w:rFonts w:ascii="JetBrainsMono NF" w:hAnsi="JetBrainsMono NF"/>
+          <w:sz w:val="18"/>
+          <w:szCs w:val="18"/>
+        </w:rPr>
+        <w:t>A</w:t>
+      </w:r>
+      <w:r>
+        <w:rPr>
+          <w:rFonts w:ascii="JetBrainsMono NF" w:hAnsi="JetBrainsMono NF"/>
+          <w:sz w:val="18"/>
+          <w:szCs w:val="18"/>
+        </w:rPr>
+        <w:t>B</w:t>
+      </w:r>
+      <w:r>
+        <w:rPr>
+          <w:rFonts w:ascii="JetBrainsMono NF" w:hAnsi="JetBrainsMono NF"/>
+          <w:sz w:val="18"/>
+          <w:szCs w:val="18"/>
+        </w:rPr>
+        <w:t>ox</w:t>
+      </w:r>
+      <w:proofErr w:type="spellEnd"/>
+      <w:r>
+        <w:t xml:space="preserve"> class.</w:t>
+      </w:r>
+      <w:r>
+        <w:t xml:space="preserve"> Note that these files contain the code for both B.2 and B.3 sections of the lab.</w:t>
+      </w:r>
+      <w:r>
+        <w:t xml:space="preserve"> One Turtle file is added containing the output of the program (using the extended TBOX) named </w:t>
+      </w:r>
+      <w:r>
+        <w:rPr>
+          <w:rStyle w:val="CodeChar"/>
+          <w:sz w:val="18"/>
+          <w:szCs w:val="18"/>
+        </w:rPr>
+        <w:t>“Pietro Victor-B</w:t>
+      </w:r>
+      <w:r>
+        <w:rPr>
+          <w:rStyle w:val="CodeChar"/>
+          <w:sz w:val="18"/>
+          <w:szCs w:val="18"/>
+        </w:rPr>
+        <w:t>2</w:t>
+      </w:r>
+      <w:r>
+        <w:rPr>
+          <w:rStyle w:val="CodeChar"/>
+          <w:sz w:val="18"/>
+          <w:szCs w:val="18"/>
+        </w:rPr>
+        <w:t>-FerrazziDivi.ttl”</w:t>
+      </w:r>
+      <w:r>
+        <w:t>.</w:t>
       </w:r>
     </w:p>
     <w:p>
-      <w:pPr>
-        <w:pStyle w:val="Code"/>
-      </w:pPr>
-      <w:r>
-        <w:rPr>
-          <w:color w:val="538135" w:themeColor="accent6" w:themeShade="BF"/>
-        </w:rPr>
-        <w:t>PREFIX</w:t>
-      </w:r>
-      <w:r>
-        <w:t xml:space="preserve"> rdf: </w:t>
-      </w:r>
-      <w:r>
-        <w:rPr>
-          <w:color w:val="2E74B5" w:themeColor="accent5" w:themeShade="BF"/>
-        </w:rPr>
-        <w:t>&lt;http://www.w3.org/1999/02/22-rdf-syntax-ns#&gt;</w:t>
+      <w:r>
+        <w:t>The following subsections explain the 4 different files used.</w:t>
       </w:r>
     </w:p>
     <w:p>
       <w:pPr>
-        <w:pStyle w:val="Code"/>
-      </w:pPr>
-      <w:r>
-        <w:rPr>
-          <w:color w:val="538135" w:themeColor="accent6" w:themeShade="BF"/>
-        </w:rPr>
-        <w:lastRenderedPageBreak/>
-        <w:t>PREFIX</w:t>
-      </w:r>
-      <w:r>
-        <w:t xml:space="preserve"> rdfs: </w:t>
-      </w:r>
-      <w:r>
-        <w:rPr>
-          <w:color w:val="2E74B5" w:themeColor="accent5" w:themeShade="BF"/>
-        </w:rPr>
-        <w:t>&lt;http://www.w3.org/2000/01/rdf-schema#&gt;</w:t>
+        <w:pStyle w:val="Heading2"/>
+      </w:pPr>
+      <w:r>
+        <w:t>Data</w:t>
       </w:r>
     </w:p>
     <w:p>
-      <w:pPr>
-        <w:pStyle w:val="Code"/>
-      </w:pPr>
-      <w:r>
-        <w:rPr>
-          <w:color w:val="538135" w:themeColor="accent6" w:themeShade="BF"/>
-        </w:rPr>
-        <w:t>PREFIX</w:t>
-      </w:r>
-      <w:r>
-        <w:t xml:space="preserve"> owl: </w:t>
-      </w:r>
-      <w:r>
-        <w:rPr>
-          <w:color w:val="2E74B5" w:themeColor="accent5" w:themeShade="BF"/>
-        </w:rPr>
-        <w:t>&lt;http://www.w3.org/2002/07/owl#&gt;</w:t>
+      <w:r>
+        <w:t xml:space="preserve">The main CSV file, named </w:t>
+      </w:r>
+      <w:r>
+        <w:rPr>
+          <w:rFonts w:ascii="JetBrainsMono NF" w:hAnsi="JetBrainsMono NF"/>
+          <w:sz w:val="18"/>
+          <w:szCs w:val="18"/>
+        </w:rPr>
+        <w:t>data.csv</w:t>
+      </w:r>
+      <w:r>
+        <w:t xml:space="preserve">, </w:t>
+      </w:r>
+      <w:r>
+        <w:t xml:space="preserve">contains the major part of the information, and is used to create the Papers, Authors, Venues, VenuePublications, Submissions and Fields. The following table shows the fields used </w:t>
+      </w:r>
+      <w:r>
+        <w:t>and the  information they contain</w:t>
+      </w:r>
+      <w:r>
+        <w:t>.</w:t>
+      </w:r>
+    </w:p>
+    <w:tbl>
+      <w:tblPr>
+        <w:tblStyle w:val="GridTable4-Accent1"/>
+        <w:tblW w:w="0" w:type="auto"/>
+        <w:tblLook w:val="04A0" w:firstRow="1" w:lastRow="0" w:firstColumn="1" w:lastColumn="0" w:noHBand="0" w:noVBand="1"/>
+      </w:tblPr>
+      <w:tblGrid>
+        <w:gridCol w:w="4675"/>
+        <w:gridCol w:w="4675"/>
+      </w:tblGrid>
+      <w:tr>
+        <w:trPr>
+          <w:cnfStyle w:val="100000000000" w:firstRow="1" w:lastRow="0" w:firstColumn="0" w:lastColumn="0" w:oddVBand="0" w:evenVBand="0" w:oddHBand="0" w:evenHBand="0" w:firstRowFirstColumn="0" w:firstRowLastColumn="0" w:lastRowFirstColumn="0" w:lastRowLastColumn="0"/>
+        </w:trPr>
+        <w:tc>
+          <w:tcPr>
+            <w:cnfStyle w:val="001000000000" w:firstRow="0" w:lastRow="0" w:firstColumn="1" w:lastColumn="0" w:oddVBand="0" w:evenVBand="0" w:oddHBand="0" w:evenHBand="0" w:firstRowFirstColumn="0" w:firstRowLastColumn="0" w:lastRowFirstColumn="0" w:lastRowLastColumn="0"/>
+            <w:tcW w:w="4675" w:type="dxa"/>
+          </w:tcPr>
+          <w:p>
+            <w:r>
+              <w:t>Field</w:t>
+            </w:r>
+          </w:p>
+        </w:tc>
+        <w:tc>
+          <w:tcPr>
+            <w:tcW w:w="4675" w:type="dxa"/>
+          </w:tcPr>
+          <w:p>
+            <w:pPr>
+              <w:cnfStyle w:val="100000000000" w:firstRow="1" w:lastRow="0" w:firstColumn="0" w:lastColumn="0" w:oddVBand="0" w:evenVBand="0" w:oddHBand="0" w:evenHBand="0" w:firstRowFirstColumn="0" w:firstRowLastColumn="0" w:lastRowFirstColumn="0" w:lastRowLastColumn="0"/>
+            </w:pPr>
+            <w:r>
+              <w:t>Meaning</w:t>
+            </w:r>
+          </w:p>
+        </w:tc>
+      </w:tr>
+      <w:tr>
+        <w:trPr>
+          <w:cnfStyle w:val="000000100000" w:firstRow="0" w:lastRow="0" w:firstColumn="0" w:lastColumn="0" w:oddVBand="0" w:evenVBand="0" w:oddHBand="1" w:evenHBand="0" w:firstRowFirstColumn="0" w:firstRowLastColumn="0" w:lastRowFirstColumn="0" w:lastRowLastColumn="0"/>
+        </w:trPr>
+        <w:tc>
+          <w:tcPr>
+            <w:cnfStyle w:val="001000000000" w:firstRow="0" w:lastRow="0" w:firstColumn="1" w:lastColumn="0" w:oddVBand="0" w:evenVBand="0" w:oddHBand="0" w:evenHBand="0" w:firstRowFirstColumn="0" w:firstRowLastColumn="0" w:lastRowFirstColumn="0" w:lastRowLastColumn="0"/>
+            <w:tcW w:w="4675" w:type="dxa"/>
+          </w:tcPr>
+          <w:p>
+            <w:r>
+              <w:t>Authors</w:t>
+            </w:r>
+          </w:p>
+        </w:tc>
+        <w:tc>
+          <w:tcPr>
+            <w:tcW w:w="4675" w:type="dxa"/>
+          </w:tcPr>
+          <w:p>
+            <w:pPr>
+              <w:cnfStyle w:val="000000100000" w:firstRow="0" w:lastRow="0" w:firstColumn="0" w:lastColumn="0" w:oddVBand="0" w:evenVBand="0" w:oddHBand="1" w:evenHBand="0" w:firstRowFirstColumn="0" w:firstRowLastColumn="0" w:lastRowFirstColumn="0" w:lastRowLastColumn="0"/>
+            </w:pPr>
+            <w:r>
+              <w:t>Names of the authors</w:t>
+            </w:r>
+          </w:p>
+        </w:tc>
+      </w:tr>
+      <w:tr>
+        <w:tc>
+          <w:tcPr>
+            <w:cnfStyle w:val="001000000000" w:firstRow="0" w:lastRow="0" w:firstColumn="1" w:lastColumn="0" w:oddVBand="0" w:evenVBand="0" w:oddHBand="0" w:evenHBand="0" w:firstRowFirstColumn="0" w:firstRowLastColumn="0" w:lastRowFirstColumn="0" w:lastRowLastColumn="0"/>
+            <w:tcW w:w="4675" w:type="dxa"/>
+          </w:tcPr>
+          <w:p>
+            <w:r>
+              <w:t>Author(s) ID</w:t>
+            </w:r>
+          </w:p>
+        </w:tc>
+        <w:tc>
+          <w:tcPr>
+            <w:tcW w:w="4675" w:type="dxa"/>
+          </w:tcPr>
+          <w:p>
+            <w:pPr>
+              <w:cnfStyle w:val="000000000000" w:firstRow="0" w:lastRow="0" w:firstColumn="0" w:lastColumn="0" w:oddVBand="0" w:evenVBand="0" w:oddHBand="0" w:evenHBand="0" w:firstRowFirstColumn="0" w:firstRowLastColumn="0" w:lastRowFirstColumn="0" w:lastRowLastColumn="0"/>
+            </w:pPr>
+            <w:r>
+              <w:t>Ids of the authors</w:t>
+            </w:r>
+          </w:p>
+        </w:tc>
+      </w:tr>
+      <w:tr>
+        <w:trPr>
+          <w:cnfStyle w:val="000000100000" w:firstRow="0" w:lastRow="0" w:firstColumn="0" w:lastColumn="0" w:oddVBand="0" w:evenVBand="0" w:oddHBand="1" w:evenHBand="0" w:firstRowFirstColumn="0" w:firstRowLastColumn="0" w:lastRowFirstColumn="0" w:lastRowLastColumn="0"/>
+        </w:trPr>
+        <w:tc>
+          <w:tcPr>
+            <w:cnfStyle w:val="001000000000" w:firstRow="0" w:lastRow="0" w:firstColumn="1" w:lastColumn="0" w:oddVBand="0" w:evenVBand="0" w:oddHBand="0" w:evenHBand="0" w:firstRowFirstColumn="0" w:firstRowLastColumn="0" w:lastRowFirstColumn="0" w:lastRowLastColumn="0"/>
+            <w:tcW w:w="4675" w:type="dxa"/>
+          </w:tcPr>
+          <w:p>
+            <w:r>
+              <w:t>Title</w:t>
+            </w:r>
+          </w:p>
+        </w:tc>
+        <w:tc>
+          <w:tcPr>
+            <w:tcW w:w="4675" w:type="dxa"/>
+          </w:tcPr>
+          <w:p>
+            <w:pPr>
+              <w:cnfStyle w:val="000000100000" w:firstRow="0" w:lastRow="0" w:firstColumn="0" w:lastColumn="0" w:oddVBand="0" w:evenVBand="0" w:oddHBand="1" w:evenHBand="0" w:firstRowFirstColumn="0" w:firstRowLastColumn="0" w:lastRowFirstColumn="0" w:lastRowLastColumn="0"/>
+            </w:pPr>
+            <w:r>
+              <w:t>Title of the paper</w:t>
+            </w:r>
+          </w:p>
+        </w:tc>
+      </w:tr>
+      <w:tr>
+        <w:tc>
+          <w:tcPr>
+            <w:cnfStyle w:val="001000000000" w:firstRow="0" w:lastRow="0" w:firstColumn="1" w:lastColumn="0" w:oddVBand="0" w:evenVBand="0" w:oddHBand="0" w:evenHBand="0" w:firstRowFirstColumn="0" w:firstRowLastColumn="0" w:lastRowFirstColumn="0" w:lastRowLastColumn="0"/>
+            <w:tcW w:w="4675" w:type="dxa"/>
+          </w:tcPr>
+          <w:p>
+            <w:r>
+              <w:t>Year</w:t>
+            </w:r>
+          </w:p>
+        </w:tc>
+        <w:tc>
+          <w:tcPr>
+            <w:tcW w:w="4675" w:type="dxa"/>
+          </w:tcPr>
+          <w:p>
+            <w:pPr>
+              <w:cnfStyle w:val="000000000000" w:firstRow="0" w:lastRow="0" w:firstColumn="0" w:lastColumn="0" w:oddVBand="0" w:evenVBand="0" w:oddHBand="0" w:evenHBand="0" w:firstRowFirstColumn="0" w:firstRowLastColumn="0" w:lastRowFirstColumn="0" w:lastRowLastColumn="0"/>
+            </w:pPr>
+            <w:r>
+              <w:t>Year of publication</w:t>
+            </w:r>
+            <w:r>
+              <w:t xml:space="preserve"> of the paper</w:t>
+            </w:r>
+          </w:p>
+        </w:tc>
+      </w:tr>
+      <w:tr>
+        <w:trPr>
+          <w:cnfStyle w:val="000000100000" w:firstRow="0" w:lastRow="0" w:firstColumn="0" w:lastColumn="0" w:oddVBand="0" w:evenVBand="0" w:oddHBand="1" w:evenHBand="0" w:firstRowFirstColumn="0" w:firstRowLastColumn="0" w:lastRowFirstColumn="0" w:lastRowLastColumn="0"/>
+        </w:trPr>
+        <w:tc>
+          <w:tcPr>
+            <w:cnfStyle w:val="001000000000" w:firstRow="0" w:lastRow="0" w:firstColumn="1" w:lastColumn="0" w:oddVBand="0" w:evenVBand="0" w:oddHBand="0" w:evenHBand="0" w:firstRowFirstColumn="0" w:firstRowLastColumn="0" w:lastRowFirstColumn="0" w:lastRowLastColumn="0"/>
+            <w:tcW w:w="4675" w:type="dxa"/>
+          </w:tcPr>
+          <w:p>
+            <w:r>
+              <w:lastRenderedPageBreak/>
+              <w:t>Source title</w:t>
+            </w:r>
+          </w:p>
+        </w:tc>
+        <w:tc>
+          <w:tcPr>
+            <w:tcW w:w="4675" w:type="dxa"/>
+          </w:tcPr>
+          <w:p>
+            <w:pPr>
+              <w:cnfStyle w:val="000000100000" w:firstRow="0" w:lastRow="0" w:firstColumn="0" w:lastColumn="0" w:oddVBand="0" w:evenVBand="0" w:oddHBand="1" w:evenHBand="0" w:firstRowFirstColumn="0" w:firstRowLastColumn="0" w:lastRowFirstColumn="0" w:lastRowLastColumn="0"/>
+            </w:pPr>
+            <w:r>
+              <w:t>Name of the venue that published the paper</w:t>
+            </w:r>
+          </w:p>
+        </w:tc>
+      </w:tr>
+      <w:tr>
+        <w:tc>
+          <w:tcPr>
+            <w:cnfStyle w:val="001000000000" w:firstRow="0" w:lastRow="0" w:firstColumn="1" w:lastColumn="0" w:oddVBand="0" w:evenVBand="0" w:oddHBand="0" w:evenHBand="0" w:firstRowFirstColumn="0" w:firstRowLastColumn="0" w:lastRowFirstColumn="0" w:lastRowLastColumn="0"/>
+            <w:tcW w:w="4675" w:type="dxa"/>
+          </w:tcPr>
+          <w:p>
+            <w:r>
+              <w:t>Volume</w:t>
+            </w:r>
+          </w:p>
+        </w:tc>
+        <w:tc>
+          <w:tcPr>
+            <w:tcW w:w="4675" w:type="dxa"/>
+          </w:tcPr>
+          <w:p>
+            <w:pPr>
+              <w:cnfStyle w:val="000000000000" w:firstRow="0" w:lastRow="0" w:firstColumn="0" w:lastColumn="0" w:oddVBand="0" w:evenVBand="0" w:oddHBand="0" w:evenHBand="0" w:firstRowFirstColumn="0" w:firstRowLastColumn="0" w:lastRowFirstColumn="0" w:lastRowLastColumn="0"/>
+            </w:pPr>
+            <w:r>
+              <w:t>Volume of the venue in which the paper is published</w:t>
+            </w:r>
+          </w:p>
+        </w:tc>
+      </w:tr>
+      <w:tr>
+        <w:trPr>
+          <w:cnfStyle w:val="000000100000" w:firstRow="0" w:lastRow="0" w:firstColumn="0" w:lastColumn="0" w:oddVBand="0" w:evenVBand="0" w:oddHBand="1" w:evenHBand="0" w:firstRowFirstColumn="0" w:firstRowLastColumn="0" w:lastRowFirstColumn="0" w:lastRowLastColumn="0"/>
+        </w:trPr>
+        <w:tc>
+          <w:tcPr>
+            <w:cnfStyle w:val="001000000000" w:firstRow="0" w:lastRow="0" w:firstColumn="1" w:lastColumn="0" w:oddVBand="0" w:evenVBand="0" w:oddHBand="0" w:evenHBand="0" w:firstRowFirstColumn="0" w:firstRowLastColumn="0" w:lastRowFirstColumn="0" w:lastRowLastColumn="0"/>
+            <w:tcW w:w="4675" w:type="dxa"/>
+          </w:tcPr>
+          <w:p>
+            <w:r>
+              <w:t>DOI</w:t>
+            </w:r>
+          </w:p>
+        </w:tc>
+        <w:tc>
+          <w:tcPr>
+            <w:tcW w:w="4675" w:type="dxa"/>
+          </w:tcPr>
+          <w:p>
+            <w:pPr>
+              <w:cnfStyle w:val="000000100000" w:firstRow="0" w:lastRow="0" w:firstColumn="0" w:lastColumn="0" w:oddVBand="0" w:evenVBand="0" w:oddHBand="1" w:evenHBand="0" w:firstRowFirstColumn="0" w:firstRowLastColumn="0" w:lastRowFirstColumn="0" w:lastRowLastColumn="0"/>
+            </w:pPr>
+            <w:r>
+              <w:t>DOI of the published paper</w:t>
+            </w:r>
+          </w:p>
+        </w:tc>
+      </w:tr>
+      <w:tr>
+        <w:tc>
+          <w:tcPr>
+            <w:cnfStyle w:val="001000000000" w:firstRow="0" w:lastRow="0" w:firstColumn="1" w:lastColumn="0" w:oddVBand="0" w:evenVBand="0" w:oddHBand="0" w:evenHBand="0" w:firstRowFirstColumn="0" w:firstRowLastColumn="0" w:lastRowFirstColumn="0" w:lastRowLastColumn="0"/>
+            <w:tcW w:w="4675" w:type="dxa"/>
+          </w:tcPr>
+          <w:p>
+            <w:r>
+              <w:t>Abstract</w:t>
+            </w:r>
+          </w:p>
+        </w:tc>
+        <w:tc>
+          <w:tcPr>
+            <w:tcW w:w="4675" w:type="dxa"/>
+          </w:tcPr>
+          <w:p>
+            <w:pPr>
+              <w:cnfStyle w:val="000000000000" w:firstRow="0" w:lastRow="0" w:firstColumn="0" w:lastColumn="0" w:oddVBand="0" w:evenVBand="0" w:oddHBand="0" w:evenHBand="0" w:firstRowFirstColumn="0" w:firstRowLastColumn="0" w:lastRowFirstColumn="0" w:lastRowLastColumn="0"/>
+            </w:pPr>
+            <w:r>
+              <w:t>Abstract of the paper</w:t>
+            </w:r>
+          </w:p>
+        </w:tc>
+      </w:tr>
+      <w:tr>
+        <w:trPr>
+          <w:cnfStyle w:val="000000100000" w:firstRow="0" w:lastRow="0" w:firstColumn="0" w:lastColumn="0" w:oddVBand="0" w:evenVBand="0" w:oddHBand="1" w:evenHBand="0" w:firstRowFirstColumn="0" w:firstRowLastColumn="0" w:lastRowFirstColumn="0" w:lastRowLastColumn="0"/>
+        </w:trPr>
+        <w:tc>
+          <w:tcPr>
+            <w:cnfStyle w:val="001000000000" w:firstRow="0" w:lastRow="0" w:firstColumn="1" w:lastColumn="0" w:oddVBand="0" w:evenVBand="0" w:oddHBand="0" w:evenHBand="0" w:firstRowFirstColumn="0" w:firstRowLastColumn="0" w:lastRowFirstColumn="0" w:lastRowLastColumn="0"/>
+            <w:tcW w:w="4675" w:type="dxa"/>
+          </w:tcPr>
+          <w:p>
+            <w:r>
+              <w:t>Index keywords</w:t>
+            </w:r>
+          </w:p>
+        </w:tc>
+        <w:tc>
+          <w:tcPr>
+            <w:tcW w:w="4675" w:type="dxa"/>
+          </w:tcPr>
+          <w:p>
+            <w:pPr>
+              <w:cnfStyle w:val="000000100000" w:firstRow="0" w:lastRow="0" w:firstColumn="0" w:lastColumn="0" w:oddVBand="0" w:evenVBand="0" w:oddHBand="1" w:evenHBand="0" w:firstRowFirstColumn="0" w:firstRowLastColumn="0" w:lastRowFirstColumn="0" w:lastRowLastColumn="0"/>
+            </w:pPr>
+            <w:r>
+              <w:t>Keywords of the paper</w:t>
+            </w:r>
+          </w:p>
+        </w:tc>
+      </w:tr>
+      <w:tr>
+        <w:tc>
+          <w:tcPr>
+            <w:cnfStyle w:val="001000000000" w:firstRow="0" w:lastRow="0" w:firstColumn="1" w:lastColumn="0" w:oddVBand="0" w:evenVBand="0" w:oddHBand="0" w:evenHBand="0" w:firstRowFirstColumn="0" w:firstRowLastColumn="0" w:lastRowFirstColumn="0" w:lastRowLastColumn="0"/>
+            <w:tcW w:w="4675" w:type="dxa"/>
+          </w:tcPr>
+          <w:p>
+            <w:r>
+              <w:t>Document Type</w:t>
+            </w:r>
+          </w:p>
+        </w:tc>
+        <w:tc>
+          <w:tcPr>
+            <w:tcW w:w="4675" w:type="dxa"/>
+          </w:tcPr>
+          <w:p>
+            <w:pPr>
+              <w:cnfStyle w:val="000000000000" w:firstRow="0" w:lastRow="0" w:firstColumn="0" w:lastColumn="0" w:oddVBand="0" w:evenVBand="0" w:oddHBand="0" w:evenHBand="0" w:firstRowFirstColumn="0" w:firstRowLastColumn="0" w:lastRowFirstColumn="0" w:lastRowLastColumn="0"/>
+            </w:pPr>
+            <w:r>
+              <w:t>Indicates whether the venue is a journal or a conference</w:t>
+            </w:r>
+          </w:p>
+        </w:tc>
+      </w:tr>
+    </w:tbl>
+    <w:p/>
+    <w:p>
+      <w:r>
+        <w:t>For each row in the file, the following individuals</w:t>
+      </w:r>
+      <w:r>
+        <w:t xml:space="preserve"> and datatype properties</w:t>
+      </w:r>
+      <w:r>
+        <w:t xml:space="preserve"> are created:</w:t>
       </w:r>
     </w:p>
     <w:p>
       <w:pPr>
+        <w:pStyle w:val="ListParagraph"/>
+        <w:numPr>
+          <w:ilvl w:val="0"/>
+          <w:numId w:val="27"/>
+        </w:numPr>
+      </w:pPr>
+      <w:r>
+        <w:t>1 Paper</w:t>
+      </w:r>
+      <w:r>
+        <w:t>, with an autogenerated URN, and a title, an abstract and a DOI.</w:t>
+      </w:r>
+      <w:r>
+        <w:t xml:space="preserve"> If the paper is published in a conference, then one paper subclass will be randomly selected as the type of the paper, the same happens if it is published in a journal, but without Poster as an option.</w:t>
+      </w:r>
+    </w:p>
+    <w:p>
+      <w:pPr>
+        <w:pStyle w:val="ListParagraph"/>
+        <w:numPr>
+          <w:ilvl w:val="0"/>
+          <w:numId w:val="27"/>
+        </w:numPr>
+      </w:pPr>
+      <w:r>
+        <w:t xml:space="preserve">At most </w:t>
+      </w:r>
+      <w:r>
+        <w:t>1</w:t>
+      </w:r>
+      <w:r>
+        <w:t xml:space="preserve"> Author per item in “Authors”/“Author(s) ID”</w:t>
+      </w:r>
+      <w:r>
+        <w:t xml:space="preserve"> fields, using the ids in “Author(s) ID” as URNs, to be able to reuse them when they appear again. If a new name appears with the same id, it is added again (they are normally the same name with minor changes in spelling or abbreviations).</w:t>
+      </w:r>
+    </w:p>
+    <w:p>
+      <w:pPr>
+        <w:pStyle w:val="ListParagraph"/>
+        <w:numPr>
+          <w:ilvl w:val="0"/>
+          <w:numId w:val="27"/>
+        </w:numPr>
+      </w:pPr>
+      <w:r>
+        <w:t xml:space="preserve"> At most 1 Venue, with an autogenerated URN and a name</w:t>
+      </w:r>
+      <w:r>
+        <w:t>. Like the authors, venues are reused. If the venue is a journal, then the class Journal is used to create the instance, otherwise, one of the Conference subclasses is randomly selected and used.</w:t>
+      </w:r>
+      <w:r>
+        <w:t xml:space="preserve"> When the venue is created, three Handlers of the corresponding subclass (Chair for Conferences, Editor for Journals) are created with an autogenerated URN.</w:t>
+      </w:r>
+    </w:p>
+    <w:p>
+      <w:pPr>
+        <w:pStyle w:val="ListParagraph"/>
+        <w:numPr>
+          <w:ilvl w:val="0"/>
+          <w:numId w:val="27"/>
+        </w:numPr>
+      </w:pPr>
+      <w:r>
+        <w:t>At most 1 VenuePublication, with a URN that depends on the Venue URN and the Volume/Year</w:t>
+      </w:r>
+      <w:r>
+        <w:t>. Like the venues, they are reused. If the venue is a journal, then the Volume class will be used to create the instance, and a volume number will be added. If the venue is a conference, the Conference will be used instead, and the instance will be related to a Location instance (:Barcelona is used for every one).</w:t>
+      </w:r>
+    </w:p>
+    <w:p>
+      <w:pPr>
+        <w:pStyle w:val="ListParagraph"/>
+        <w:numPr>
+          <w:ilvl w:val="0"/>
+          <w:numId w:val="27"/>
+        </w:numPr>
+      </w:pPr>
+      <w:r>
+        <w:t>1 Submission, with an autogenerated URN, and related to the paper, venue and venue publication through the corresponding properties.</w:t>
+      </w:r>
+    </w:p>
+    <w:p>
+      <w:pPr>
+        <w:pStyle w:val="ListParagraph"/>
+        <w:numPr>
+          <w:ilvl w:val="0"/>
+          <w:numId w:val="27"/>
+        </w:numPr>
+      </w:pPr>
+      <w:r>
+        <w:t>At most 1 Field per element in “Index Keywords” field, with a keyword. Both the paper and venue are related to each field through the corresponding properties.</w:t>
+      </w:r>
+    </w:p>
+    <w:p>
+      <w:pPr>
+        <w:pStyle w:val="Heading2"/>
+      </w:pPr>
+      <w:r>
+        <w:t>Citations</w:t>
+      </w:r>
+    </w:p>
+    <w:p>
+      <w:r>
+        <w:t xml:space="preserve">The </w:t>
+      </w:r>
+      <w:r>
+        <w:rPr>
+          <w:rFonts w:ascii="JetBrainsMono NF" w:hAnsi="JetBrainsMono NF"/>
+          <w:sz w:val="18"/>
+          <w:szCs w:val="18"/>
+        </w:rPr>
+        <w:t>citations.csv</w:t>
+      </w:r>
+      <w:r>
+        <w:t xml:space="preserve"> file contains pairs of papers, meaning that, for each pair, the first cites the second. Therefore, for each row in the file, a property </w:t>
+      </w:r>
+      <w:r>
+        <w:rPr>
+          <w:rFonts w:ascii="JetBrainsMono NF" w:hAnsi="JetBrainsMono NF"/>
+          <w:sz w:val="18"/>
+          <w:szCs w:val="18"/>
+        </w:rPr>
+        <w:t>:</w:t>
+      </w:r>
+      <w:r>
+        <w:rPr>
+          <w:rFonts w:ascii="JetBrainsMono NF" w:hAnsi="JetBrainsMono NF"/>
+          <w:sz w:val="18"/>
+          <w:szCs w:val="18"/>
+        </w:rPr>
+        <w:t>cites</w:t>
+      </w:r>
+      <w:r>
+        <w:t xml:space="preserve"> is created</w:t>
+      </w:r>
+      <w:r>
+        <w:t xml:space="preserve"> between the first and second paper.</w:t>
+      </w:r>
+    </w:p>
+    <w:p>
+      <w:pPr>
+        <w:pStyle w:val="Heading2"/>
+      </w:pPr>
+      <w:r>
+        <w:lastRenderedPageBreak/>
+        <w:t>Reviews and reviewers</w:t>
+      </w:r>
+    </w:p>
+    <w:p>
+      <w:r>
+        <w:t xml:space="preserve">The revision information is contained in two files: </w:t>
+      </w:r>
+    </w:p>
+    <w:p>
+      <w:pPr>
+        <w:pStyle w:val="ListParagraph"/>
+        <w:numPr>
+          <w:ilvl w:val="0"/>
+          <w:numId w:val="28"/>
+        </w:numPr>
+      </w:pPr>
+      <w:r>
+        <w:rPr>
+          <w:rFonts w:ascii="JetBrainsMono NF" w:hAnsi="JetBrainsMono NF"/>
+          <w:sz w:val="18"/>
+          <w:szCs w:val="18"/>
+        </w:rPr>
+        <w:t>reviewers.csv</w:t>
+      </w:r>
+      <w:r>
+        <w:t xml:space="preserve">: </w:t>
+      </w:r>
+      <w:r>
+        <w:t xml:space="preserve">Contains pairs of </w:t>
+      </w:r>
+      <w:r>
+        <w:t>P</w:t>
+      </w:r>
+      <w:r>
+        <w:t xml:space="preserve">aper and </w:t>
+      </w:r>
+      <w:r>
+        <w:t>A</w:t>
+      </w:r>
+      <w:r>
+        <w:t xml:space="preserve">uthors indicating that said </w:t>
+      </w:r>
+      <w:r>
+        <w:t>A</w:t>
+      </w:r>
+      <w:r>
+        <w:t xml:space="preserve">uthors review said </w:t>
+      </w:r>
+      <w:r>
+        <w:t>P</w:t>
+      </w:r>
+      <w:r>
+        <w:t>aper (note that in the resulting graph, all Reviewers will also be Authors).</w:t>
+      </w:r>
+    </w:p>
+    <w:p>
+      <w:pPr>
+        <w:pStyle w:val="ListParagraph"/>
+        <w:numPr>
+          <w:ilvl w:val="0"/>
+          <w:numId w:val="28"/>
+        </w:numPr>
+      </w:pPr>
+      <w:r>
+        <w:rPr>
+          <w:rFonts w:ascii="JetBrainsMono NF" w:hAnsi="JetBrainsMono NF"/>
+          <w:sz w:val="18"/>
+          <w:szCs w:val="18"/>
+        </w:rPr>
+        <w:t>reviews.csv</w:t>
+      </w:r>
+      <w:r>
+        <w:t xml:space="preserve">: Contains, </w:t>
+      </w:r>
+      <w:r>
+        <w:t xml:space="preserve">for each Paper-Reviewer pair, the decision and the review text. </w:t>
+      </w:r>
+    </w:p>
+    <w:p>
+      <w:r>
+        <w:t xml:space="preserve">To create the Revisions, first reviews.csv is iterated and, for each paper (not for each row, only the first row that has a positive outcome for each paper is used), a revision is created, with a review text and an </w:t>
+      </w:r>
+      <w:r>
+        <w:t>accepted value (which is always true)</w:t>
+      </w:r>
+      <w:r>
+        <w:t>, and it is related to the submission of the paper</w:t>
+      </w:r>
+      <w:r>
+        <w:t xml:space="preserve"> and to a randomly selected handler of the venue to which the paper is submitted through the corresponding properties.</w:t>
+      </w:r>
+    </w:p>
+    <w:p>
+      <w:r>
+        <w:t xml:space="preserve">The, for each row in </w:t>
+      </w:r>
+      <w:r>
+        <w:rPr>
+          <w:rFonts w:ascii="JetBrainsMono NF" w:hAnsi="JetBrainsMono NF"/>
+          <w:sz w:val="18"/>
+          <w:szCs w:val="18"/>
+        </w:rPr>
+        <w:t>reviews.csv</w:t>
+      </w:r>
+      <w:r>
+        <w:t xml:space="preserve">, </w:t>
+      </w:r>
+      <w:r>
+        <w:t>the revision</w:t>
+      </w:r>
+      <w:r>
+        <w:t xml:space="preserve"> is related to the reviewers through the </w:t>
+      </w:r>
+      <w:r>
+        <w:rPr>
+          <w:rFonts w:ascii="JetBrainsMono NF" w:hAnsi="JetBrainsMono NF"/>
+          <w:sz w:val="18"/>
+          <w:szCs w:val="18"/>
+        </w:rPr>
+        <w:t>:</w:t>
+      </w:r>
+      <w:proofErr w:type="spellStart"/>
+      <w:r>
+        <w:rPr>
+          <w:rFonts w:ascii="JetBrainsMono NF" w:hAnsi="JetBrainsMono NF"/>
+          <w:sz w:val="18"/>
+          <w:szCs w:val="18"/>
+        </w:rPr>
+        <w:t>done_by</w:t>
+      </w:r>
+      <w:proofErr w:type="spellEnd"/>
+      <w:r>
+        <w:t xml:space="preserve"> property.</w:t>
+      </w:r>
+    </w:p>
+    <w:p>
+      <w:pPr>
+        <w:pStyle w:val="Heading1"/>
+      </w:pPr>
+      <w:r>
+        <w:t>B.</w:t>
+      </w:r>
+      <w:r>
+        <w:t>3</w:t>
+      </w:r>
+      <w:r>
+        <w:t xml:space="preserve">: </w:t>
+      </w:r>
+      <w:r>
+        <w:t xml:space="preserve">Ontology </w:t>
+      </w:r>
+      <w:r>
+        <w:t>Overview and Statistics</w:t>
+      </w:r>
+    </w:p>
+    <w:p>
+      <w:r>
+        <w:t xml:space="preserve">For the Ontology generated, an OWL-QL entailment regime is considered. </w:t>
+      </w:r>
+      <w:r>
+        <w:t>Which provides the expressive power to represent the cardinality constraints and other restrictions used, and allows us to skip the explicit generation of the following properties:</w:t>
+      </w:r>
+    </w:p>
+    <w:p>
+      <w:pPr>
+        <w:pStyle w:val="ListParagraph"/>
+        <w:numPr>
+          <w:ilvl w:val="0"/>
+          <w:numId w:val="29"/>
+        </w:numPr>
+      </w:pPr>
+      <w:proofErr w:type="spellStart"/>
+      <w:r>
+        <w:rPr>
+          <w:rFonts w:ascii="JetBrainsMono NF" w:hAnsi="JetBrainsMono NF"/>
+          <w:sz w:val="18"/>
+          <w:szCs w:val="18"/>
+        </w:rPr>
+        <w:t>rdfs:label</w:t>
+      </w:r>
+      <w:proofErr w:type="spellEnd"/>
+      <w:r>
+        <w:t xml:space="preserve"> of </w:t>
+      </w:r>
+      <w:r>
+        <w:t xml:space="preserve">Academic, Venue, Field and Paper instances, via the </w:t>
+      </w:r>
+      <w:proofErr w:type="spellStart"/>
+      <w:r>
+        <w:rPr>
+          <w:rFonts w:ascii="JetBrainsMono NF" w:hAnsi="JetBrainsMono NF"/>
+          <w:sz w:val="18"/>
+          <w:szCs w:val="18"/>
+        </w:rPr>
+        <w:t>rdfs:subPropertyOf</w:t>
+      </w:r>
+      <w:proofErr w:type="spellEnd"/>
+      <w:r>
+        <w:t xml:space="preserve"> from </w:t>
+      </w:r>
+      <w:r>
+        <w:rPr>
+          <w:rFonts w:ascii="JetBrainsMono NF" w:hAnsi="JetBrainsMono NF"/>
+          <w:sz w:val="18"/>
+          <w:szCs w:val="18"/>
+        </w:rPr>
+        <w:t>:name</w:t>
+      </w:r>
+      <w:r>
+        <w:t xml:space="preserve">, </w:t>
+      </w:r>
+      <w:r>
+        <w:rPr>
+          <w:rFonts w:ascii="JetBrainsMono NF" w:hAnsi="JetBrainsMono NF"/>
+          <w:sz w:val="18"/>
+          <w:szCs w:val="18"/>
+        </w:rPr>
+        <w:t>:</w:t>
+      </w:r>
+      <w:proofErr w:type="spellStart"/>
+      <w:r>
+        <w:rPr>
+          <w:rFonts w:ascii="JetBrainsMono NF" w:hAnsi="JetBrainsMono NF"/>
+          <w:sz w:val="18"/>
+          <w:szCs w:val="18"/>
+        </w:rPr>
+        <w:t>venue_name</w:t>
+      </w:r>
+      <w:proofErr w:type="spellEnd"/>
+      <w:r>
+        <w:t xml:space="preserve">, </w:t>
+      </w:r>
+      <w:r>
+        <w:rPr>
+          <w:rFonts w:ascii="JetBrainsMono NF" w:hAnsi="JetBrainsMono NF"/>
+          <w:sz w:val="18"/>
+          <w:szCs w:val="18"/>
+        </w:rPr>
+        <w:t xml:space="preserve">:keyword </w:t>
+      </w:r>
+      <w:r>
+        <w:t xml:space="preserve">and </w:t>
+      </w:r>
+      <w:r>
+        <w:rPr>
+          <w:rFonts w:ascii="JetBrainsMono NF" w:hAnsi="JetBrainsMono NF"/>
+          <w:sz w:val="18"/>
+          <w:szCs w:val="18"/>
+        </w:rPr>
+        <w:t xml:space="preserve">:title </w:t>
+      </w:r>
+      <w:r>
+        <w:t>respectively.</w:t>
+      </w:r>
+    </w:p>
+    <w:p>
+      <w:pPr>
+        <w:pStyle w:val="ListParagraph"/>
+        <w:numPr>
+          <w:ilvl w:val="0"/>
+          <w:numId w:val="29"/>
+        </w:numPr>
+      </w:pPr>
+      <w:proofErr w:type="spellStart"/>
+      <w:r>
+        <w:rPr>
+          <w:rFonts w:ascii="JetBrainsMono NF" w:hAnsi="JetBrainsMono NF"/>
+          <w:sz w:val="18"/>
+          <w:szCs w:val="18"/>
+        </w:rPr>
+        <w:t>rdfs:comment</w:t>
+      </w:r>
+      <w:proofErr w:type="spellEnd"/>
+      <w:r>
+        <w:t xml:space="preserve"> of Paper and Revision instances, via the </w:t>
+      </w:r>
+      <w:proofErr w:type="spellStart"/>
+      <w:r>
+        <w:rPr>
+          <w:rFonts w:ascii="JetBrainsMono NF" w:hAnsi="JetBrainsMono NF"/>
+          <w:sz w:val="18"/>
+          <w:szCs w:val="18"/>
+        </w:rPr>
+        <w:t>rdfs:subPropertyOf</w:t>
+      </w:r>
+      <w:proofErr w:type="spellEnd"/>
+      <w:r>
+        <w:t xml:space="preserve"> from </w:t>
+      </w:r>
+      <w:r>
+        <w:rPr>
+          <w:rFonts w:ascii="JetBrainsMono NF" w:hAnsi="JetBrainsMono NF"/>
+          <w:sz w:val="18"/>
+          <w:szCs w:val="18"/>
+        </w:rPr>
+        <w:t>:abstract</w:t>
+      </w:r>
+      <w:r>
+        <w:t xml:space="preserve"> and </w:t>
+      </w:r>
+      <w:r>
+        <w:rPr>
+          <w:rFonts w:ascii="JetBrainsMono NF" w:hAnsi="JetBrainsMono NF"/>
+          <w:sz w:val="18"/>
+          <w:szCs w:val="18"/>
+        </w:rPr>
+        <w:t>:</w:t>
+      </w:r>
+      <w:proofErr w:type="spellStart"/>
+      <w:r>
+        <w:rPr>
+          <w:rFonts w:ascii="JetBrainsMono NF" w:hAnsi="JetBrainsMono NF"/>
+          <w:sz w:val="18"/>
+          <w:szCs w:val="18"/>
+        </w:rPr>
+        <w:t>review_text</w:t>
+      </w:r>
+      <w:proofErr w:type="spellEnd"/>
+      <w:r>
+        <w:t xml:space="preserve"> respectively.</w:t>
+      </w:r>
+    </w:p>
+    <w:p>
+      <w:pPr>
+        <w:pStyle w:val="ListParagraph"/>
+        <w:numPr>
+          <w:ilvl w:val="0"/>
+          <w:numId w:val="29"/>
+        </w:numPr>
+      </w:pPr>
+      <w:proofErr w:type="spellStart"/>
+      <w:r>
+        <w:rPr>
+          <w:rFonts w:ascii="JetBrainsMono NF" w:hAnsi="JetBrainsMono NF"/>
+          <w:sz w:val="18"/>
+          <w:szCs w:val="18"/>
+        </w:rPr>
+        <w:t>rdfs:type</w:t>
+      </w:r>
+      <w:proofErr w:type="spellEnd"/>
+      <w:r>
+        <w:t xml:space="preserve"> via </w:t>
+      </w:r>
+      <w:proofErr w:type="spellStart"/>
+      <w:r>
+        <w:rPr>
+          <w:rFonts w:ascii="JetBrainsMono NF" w:hAnsi="JetBrainsMono NF"/>
+          <w:sz w:val="18"/>
+          <w:szCs w:val="18"/>
+        </w:rPr>
+        <w:t>rdfs:subClassOf</w:t>
+      </w:r>
+      <w:proofErr w:type="spellEnd"/>
+      <w:r>
+        <w:t xml:space="preserve"> of the following instances:</w:t>
+      </w:r>
+    </w:p>
+    <w:p>
+      <w:pPr>
+        <w:pStyle w:val="ListParagraph"/>
+      </w:pPr>
+    </w:p>
+    <w:tbl>
+      <w:tblPr>
+        <w:tblStyle w:val="GridTable4-Accent1"/>
+        <w:tblW w:w="0" w:type="auto"/>
+        <w:tblLook w:val="04A0" w:firstRow="1" w:lastRow="0" w:firstColumn="1" w:lastColumn="0" w:noHBand="0" w:noVBand="1"/>
+      </w:tblPr>
+      <w:tblGrid>
+        <w:gridCol w:w="4675"/>
+        <w:gridCol w:w="4675"/>
+      </w:tblGrid>
+      <w:tr>
+        <w:trPr>
+          <w:cnfStyle w:val="100000000000" w:firstRow="1" w:lastRow="0" w:firstColumn="0" w:lastColumn="0" w:oddVBand="0" w:evenVBand="0" w:oddHBand="0" w:evenHBand="0" w:firstRowFirstColumn="0" w:firstRowLastColumn="0" w:lastRowFirstColumn="0" w:lastRowLastColumn="0"/>
+        </w:trPr>
+        <w:tc>
+          <w:tcPr>
+            <w:cnfStyle w:val="001000000000" w:firstRow="0" w:lastRow="0" w:firstColumn="1" w:lastColumn="0" w:oddVBand="0" w:evenVBand="0" w:oddHBand="0" w:evenHBand="0" w:firstRowFirstColumn="0" w:firstRowLastColumn="0" w:lastRowFirstColumn="0" w:lastRowLastColumn="0"/>
+            <w:tcW w:w="4675" w:type="dxa"/>
+          </w:tcPr>
+          <w:p>
+            <w:pPr>
+              <w:pStyle w:val="ListParagraph"/>
+              <w:ind w:left="0"/>
+            </w:pPr>
+            <w:r>
+              <w:t>Explicit class</w:t>
+            </w:r>
+          </w:p>
+        </w:tc>
+        <w:tc>
+          <w:tcPr>
+            <w:tcW w:w="4675" w:type="dxa"/>
+          </w:tcPr>
+          <w:p>
+            <w:pPr>
+              <w:pStyle w:val="ListParagraph"/>
+              <w:ind w:left="0"/>
+              <w:cnfStyle w:val="100000000000" w:firstRow="1" w:lastRow="0" w:firstColumn="0" w:lastColumn="0" w:oddVBand="0" w:evenVBand="0" w:oddHBand="0" w:evenHBand="0" w:firstRowFirstColumn="0" w:firstRowLastColumn="0" w:lastRowFirstColumn="0" w:lastRowLastColumn="0"/>
+            </w:pPr>
+            <w:r>
+              <w:t>Inferred classes</w:t>
+            </w:r>
+          </w:p>
+        </w:tc>
+      </w:tr>
+      <w:tr>
+        <w:trPr>
+          <w:cnfStyle w:val="000000100000" w:firstRow="0" w:lastRow="0" w:firstColumn="0" w:lastColumn="0" w:oddVBand="0" w:evenVBand="0" w:oddHBand="1" w:evenHBand="0" w:firstRowFirstColumn="0" w:firstRowLastColumn="0" w:lastRowFirstColumn="0" w:lastRowLastColumn="0"/>
+        </w:trPr>
+        <w:tc>
+          <w:tcPr>
+            <w:cnfStyle w:val="001000000000" w:firstRow="0" w:lastRow="0" w:firstColumn="1" w:lastColumn="0" w:oddVBand="0" w:evenVBand="0" w:oddHBand="0" w:evenHBand="0" w:firstRowFirstColumn="0" w:firstRowLastColumn="0" w:lastRowFirstColumn="0" w:lastRowLastColumn="0"/>
+            <w:tcW w:w="4675" w:type="dxa"/>
+          </w:tcPr>
+          <w:p>
+            <w:pPr>
+              <w:pStyle w:val="ListParagraph"/>
+              <w:ind w:left="0"/>
+            </w:pPr>
+            <w:r>
+              <w:t>Chair, Editor</w:t>
+            </w:r>
+          </w:p>
+        </w:tc>
+        <w:tc>
+          <w:tcPr>
+            <w:tcW w:w="4675" w:type="dxa"/>
+          </w:tcPr>
+          <w:p>
+            <w:pPr>
+              <w:pStyle w:val="ListParagraph"/>
+              <w:ind w:left="0"/>
+              <w:cnfStyle w:val="000000100000" w:firstRow="0" w:lastRow="0" w:firstColumn="0" w:lastColumn="0" w:oddVBand="0" w:evenVBand="0" w:oddHBand="1" w:evenHBand="0" w:firstRowFirstColumn="0" w:firstRowLastColumn="0" w:lastRowFirstColumn="0" w:lastRowLastColumn="0"/>
+            </w:pPr>
+            <w:r>
+              <w:t>Handler, Academic</w:t>
+            </w:r>
+          </w:p>
+        </w:tc>
+      </w:tr>
+      <w:tr>
+        <w:tc>
+          <w:tcPr>
+            <w:cnfStyle w:val="001000000000" w:firstRow="0" w:lastRow="0" w:firstColumn="1" w:lastColumn="0" w:oddVBand="0" w:evenVBand="0" w:oddHBand="0" w:evenHBand="0" w:firstRowFirstColumn="0" w:firstRowLastColumn="0" w:lastRowFirstColumn="0" w:lastRowLastColumn="0"/>
+            <w:tcW w:w="4675" w:type="dxa"/>
+          </w:tcPr>
+          <w:p>
+            <w:pPr>
+              <w:pStyle w:val="ListParagraph"/>
+              <w:ind w:left="0"/>
+            </w:pPr>
+            <w:r>
+              <w:t>Author, Reviewer</w:t>
+            </w:r>
+          </w:p>
+        </w:tc>
+        <w:tc>
+          <w:tcPr>
+            <w:tcW w:w="4675" w:type="dxa"/>
+          </w:tcPr>
+          <w:p>
+            <w:pPr>
+              <w:pStyle w:val="ListParagraph"/>
+              <w:ind w:left="0"/>
+              <w:cnfStyle w:val="000000000000" w:firstRow="0" w:lastRow="0" w:firstColumn="0" w:lastColumn="0" w:oddVBand="0" w:evenVBand="0" w:oddHBand="0" w:evenHBand="0" w:firstRowFirstColumn="0" w:firstRowLastColumn="0" w:lastRowFirstColumn="0" w:lastRowLastColumn="0"/>
+            </w:pPr>
+            <w:r>
+              <w:t>Academic</w:t>
+            </w:r>
+          </w:p>
+        </w:tc>
+      </w:tr>
+      <w:tr>
+        <w:trPr>
+          <w:cnfStyle w:val="000000100000" w:firstRow="0" w:lastRow="0" w:firstColumn="0" w:lastColumn="0" w:oddVBand="0" w:evenVBand="0" w:oddHBand="1" w:evenHBand="0" w:firstRowFirstColumn="0" w:firstRowLastColumn="0" w:lastRowFirstColumn="0" w:lastRowLastColumn="0"/>
+        </w:trPr>
+        <w:tc>
+          <w:tcPr>
+            <w:cnfStyle w:val="001000000000" w:firstRow="0" w:lastRow="0" w:firstColumn="1" w:lastColumn="0" w:oddVBand="0" w:evenVBand="0" w:oddHBand="0" w:evenHBand="0" w:firstRowFirstColumn="0" w:firstRowLastColumn="0" w:lastRowFirstColumn="0" w:lastRowLastColumn="0"/>
+            <w:tcW w:w="4675" w:type="dxa"/>
+          </w:tcPr>
+          <w:p>
+            <w:pPr>
+              <w:pStyle w:val="ListParagraph"/>
+              <w:ind w:left="0"/>
+            </w:pPr>
+            <w:r>
+              <w:t>Volume, Proceedings</w:t>
+            </w:r>
+          </w:p>
+        </w:tc>
+        <w:tc>
+          <w:tcPr>
+            <w:tcW w:w="4675" w:type="dxa"/>
+          </w:tcPr>
+          <w:p>
+            <w:pPr>
+              <w:pStyle w:val="ListParagraph"/>
+              <w:ind w:left="0"/>
+              <w:cnfStyle w:val="000000100000" w:firstRow="0" w:lastRow="0" w:firstColumn="0" w:lastColumn="0" w:oddVBand="0" w:evenVBand="0" w:oddHBand="1" w:evenHBand="0" w:firstRowFirstColumn="0" w:firstRowLastColumn="0" w:lastRowFirstColumn="0" w:lastRowLastColumn="0"/>
+            </w:pPr>
+            <w:r>
+              <w:t>VenuePublication</w:t>
+            </w:r>
+          </w:p>
+        </w:tc>
+      </w:tr>
+      <w:tr>
+        <w:tc>
+          <w:tcPr>
+            <w:cnfStyle w:val="001000000000" w:firstRow="0" w:lastRow="0" w:firstColumn="1" w:lastColumn="0" w:oddVBand="0" w:evenVBand="0" w:oddHBand="0" w:evenHBand="0" w:firstRowFirstColumn="0" w:firstRowLastColumn="0" w:lastRowFirstColumn="0" w:lastRowLastColumn="0"/>
+            <w:tcW w:w="4675" w:type="dxa"/>
+          </w:tcPr>
+          <w:p>
+            <w:pPr>
+              <w:pStyle w:val="ListParagraph"/>
+              <w:ind w:left="0"/>
+            </w:pPr>
+            <w:r>
+              <w:t>Journal</w:t>
+            </w:r>
+          </w:p>
+        </w:tc>
+        <w:tc>
+          <w:tcPr>
+            <w:tcW w:w="4675" w:type="dxa"/>
+          </w:tcPr>
+          <w:p>
+            <w:pPr>
+              <w:pStyle w:val="ListParagraph"/>
+              <w:ind w:left="0"/>
+              <w:cnfStyle w:val="000000000000" w:firstRow="0" w:lastRow="0" w:firstColumn="0" w:lastColumn="0" w:oddVBand="0" w:evenVBand="0" w:oddHBand="0" w:evenHBand="0" w:firstRowFirstColumn="0" w:firstRowLastColumn="0" w:lastRowFirstColumn="0" w:lastRowLastColumn="0"/>
+            </w:pPr>
+            <w:r>
+              <w:t>Venue</w:t>
+            </w:r>
+          </w:p>
+        </w:tc>
+      </w:tr>
+      <w:tr>
+        <w:trPr>
+          <w:cnfStyle w:val="000000100000" w:firstRow="0" w:lastRow="0" w:firstColumn="0" w:lastColumn="0" w:oddVBand="0" w:evenVBand="0" w:oddHBand="1" w:evenHBand="0" w:firstRowFirstColumn="0" w:firstRowLastColumn="0" w:lastRowFirstColumn="0" w:lastRowLastColumn="0"/>
+        </w:trPr>
+        <w:tc>
+          <w:tcPr>
+            <w:cnfStyle w:val="001000000000" w:firstRow="0" w:lastRow="0" w:firstColumn="1" w:lastColumn="0" w:oddVBand="0" w:evenVBand="0" w:oddHBand="0" w:evenHBand="0" w:firstRowFirstColumn="0" w:firstRowLastColumn="0" w:lastRowFirstColumn="0" w:lastRowLastColumn="0"/>
+            <w:tcW w:w="4675" w:type="dxa"/>
+          </w:tcPr>
+          <w:p>
+            <w:pPr>
+              <w:pStyle w:val="ListParagraph"/>
+              <w:ind w:left="0"/>
+            </w:pPr>
+            <w:r>
+              <w:t>Workshop, Symposium, Expert Group, Regular Conference</w:t>
+            </w:r>
+          </w:p>
+        </w:tc>
+        <w:tc>
+          <w:tcPr>
+            <w:tcW w:w="4675" w:type="dxa"/>
+          </w:tcPr>
+          <w:p>
+            <w:pPr>
+              <w:pStyle w:val="ListParagraph"/>
+              <w:ind w:left="0"/>
+              <w:cnfStyle w:val="000000100000" w:firstRow="0" w:lastRow="0" w:firstColumn="0" w:lastColumn="0" w:oddVBand="0" w:evenVBand="0" w:oddHBand="1" w:evenHBand="0" w:firstRowFirstColumn="0" w:firstRowLastColumn="0" w:lastRowFirstColumn="0" w:lastRowLastColumn="0"/>
+            </w:pPr>
+            <w:r>
+              <w:t>Conference, Venue</w:t>
+            </w:r>
+          </w:p>
+        </w:tc>
+      </w:tr>
+      <w:tr>
+        <w:tc>
+          <w:tcPr>
+            <w:cnfStyle w:val="001000000000" w:firstRow="0" w:lastRow="0" w:firstColumn="1" w:lastColumn="0" w:oddVBand="0" w:evenVBand="0" w:oddHBand="0" w:evenHBand="0" w:firstRowFirstColumn="0" w:firstRowLastColumn="0" w:lastRowFirstColumn="0" w:lastRowLastColumn="0"/>
+            <w:tcW w:w="4675" w:type="dxa"/>
+          </w:tcPr>
+          <w:p>
+            <w:pPr>
+              <w:pStyle w:val="ListParagraph"/>
+              <w:ind w:left="0"/>
+            </w:pPr>
+            <w:r>
+              <w:t>Full Paper, Short Paper, Demo Paper, Poster</w:t>
+            </w:r>
+          </w:p>
+        </w:tc>
+        <w:tc>
+          <w:tcPr>
+            <w:tcW w:w="4675" w:type="dxa"/>
+          </w:tcPr>
+          <w:p>
+            <w:pPr>
+              <w:pStyle w:val="ListParagraph"/>
+              <w:keepNext/>
+              <w:ind w:left="0"/>
+              <w:cnfStyle w:val="000000000000" w:firstRow="0" w:lastRow="0" w:firstColumn="0" w:lastColumn="0" w:oddVBand="0" w:evenVBand="0" w:oddHBand="0" w:evenHBand="0" w:firstRowFirstColumn="0" w:firstRowLastColumn="0" w:lastRowFirstColumn="0" w:lastRowLastColumn="0"/>
+            </w:pPr>
+            <w:r>
+              <w:t>Paper</w:t>
+            </w:r>
+          </w:p>
+        </w:tc>
+      </w:tr>
+    </w:tbl>
+    <w:p>
+      <w:pPr>
+        <w:pStyle w:val="Caption"/>
+        <w:jc w:val="center"/>
+      </w:pPr>
+      <w:r>
+        <w:t xml:space="preserve">Table </w:t>
+      </w:r>
+      <w:r>
+        <w:fldChar w:fldCharType="begin"/>
+      </w:r>
+      <w:r>
+        <w:instrText xml:space="preserve"> SEQ Table \* ARABIC </w:instrText>
+      </w:r>
+      <w:r>
+        <w:fldChar w:fldCharType="separate"/>
+      </w:r>
+      <w:r>
+        <w:rPr>
+          <w:noProof/>
+        </w:rPr>
+        <w:t>3</w:t>
+      </w:r>
+      <w:r>
+        <w:fldChar w:fldCharType="end"/>
+      </w:r>
+      <w:r>
+        <w:t xml:space="preserve"> Inferred classes via the </w:t>
+      </w:r>
+      <w:proofErr w:type="spellStart"/>
+      <w:r>
+        <w:t>rdfs:subClassOf</w:t>
+      </w:r>
+      <w:proofErr w:type="spellEnd"/>
+      <w:r>
+        <w:t xml:space="preserve"> property</w:t>
+      </w:r>
+    </w:p>
+    <w:p>
+      <w:pPr>
+        <w:pStyle w:val="ListParagraph"/>
+        <w:numPr>
+          <w:ilvl w:val="0"/>
+          <w:numId w:val="31"/>
+        </w:numPr>
+      </w:pPr>
+      <w:proofErr w:type="spellStart"/>
+      <w:r>
+        <w:rPr>
+          <w:rFonts w:ascii="JetBrainsMono NF" w:hAnsi="JetBrainsMono NF"/>
+          <w:sz w:val="18"/>
+          <w:szCs w:val="18"/>
+        </w:rPr>
+        <w:t>rdfs:type</w:t>
+      </w:r>
+      <w:proofErr w:type="spellEnd"/>
+      <w:r>
+        <w:t xml:space="preserve"> of Reviewer is inferred when creating a </w:t>
+      </w:r>
+      <w:r>
+        <w:rPr>
+          <w:rFonts w:ascii="JetBrainsMono NF" w:hAnsi="JetBrainsMono NF"/>
+          <w:sz w:val="18"/>
+          <w:szCs w:val="18"/>
+        </w:rPr>
+        <w:t>:</w:t>
+      </w:r>
+      <w:proofErr w:type="spellStart"/>
+      <w:r>
+        <w:rPr>
+          <w:rFonts w:ascii="JetBrainsMono NF" w:hAnsi="JetBrainsMono NF"/>
+          <w:sz w:val="18"/>
+          <w:szCs w:val="18"/>
+        </w:rPr>
+        <w:t>done_by</w:t>
+      </w:r>
+      <w:proofErr w:type="spellEnd"/>
+      <w:r>
+        <w:t xml:space="preserve"> pr</w:t>
+      </w:r>
+      <w:r>
+        <w:t>operty between the individual (which at the moment were only of type Author) and a Revision instance.</w:t>
+      </w:r>
+    </w:p>
+    <w:p>
+      <w:pPr>
+        <w:pStyle w:val="ListParagraph"/>
+        <w:numPr>
+          <w:ilvl w:val="0"/>
+          <w:numId w:val="31"/>
+        </w:numPr>
+      </w:pPr>
+      <w:r>
+        <w:lastRenderedPageBreak/>
+        <w:t xml:space="preserve">All properties that have an inverse (see </w:t>
+      </w:r>
+      <w:r>
+        <w:fldChar w:fldCharType="begin"/>
+      </w:r>
+      <w:r>
+        <w:instrText xml:space="preserve"> REF _Ref104247683 \h </w:instrText>
+      </w:r>
+      <w:r>
+        <w:fldChar w:fldCharType="separate"/>
+      </w:r>
+      <w:r>
+        <w:t xml:space="preserve">Table </w:t>
+      </w:r>
+      <w:r>
+        <w:rPr>
+          <w:noProof/>
+        </w:rPr>
+        <w:t>1</w:t>
+      </w:r>
+      <w:r>
+        <w:fldChar w:fldCharType="end"/>
+      </w:r>
+      <w:r>
+        <w:t xml:space="preserve"> above) are just created in one of the directions. The inverse property is inferred thanks to the </w:t>
+      </w:r>
+      <w:proofErr w:type="spellStart"/>
+      <w:r>
+        <w:rPr>
+          <w:rFonts w:ascii="JetBrainsMono NF" w:hAnsi="JetBrainsMono NF"/>
+          <w:sz w:val="18"/>
+          <w:szCs w:val="18"/>
+        </w:rPr>
+        <w:t>owl:inverseOf</w:t>
+      </w:r>
+      <w:proofErr w:type="spellEnd"/>
+      <w:r>
+        <w:t xml:space="preserve"> property.</w:t>
+      </w:r>
+    </w:p>
+    <w:p>
+      <w:pPr>
+        <w:pStyle w:val="Heading1"/>
+      </w:pPr>
+      <w:r>
+        <w:t>B.</w:t>
+      </w:r>
+      <w:r>
+        <w:t>4</w:t>
+      </w:r>
+      <w:r>
+        <w:t xml:space="preserve">: </w:t>
+      </w:r>
+      <w:r>
+        <w:t>Ontology Querying</w:t>
+      </w:r>
+    </w:p>
+    <w:p>
+      <w:r>
+        <w:t xml:space="preserve">All following queries can be found in </w:t>
+      </w:r>
+      <w:r>
+        <w:rPr>
+          <w:rStyle w:val="CodeChar"/>
+          <w:sz w:val="18"/>
+          <w:szCs w:val="18"/>
+        </w:rPr>
+        <w:t>“Pietro Victor-B4-FerrazziDivi.sparql”</w:t>
+      </w:r>
+      <w:r>
+        <w:t xml:space="preserve"> </w:t>
+      </w:r>
+      <w:r>
+        <w:t xml:space="preserve">and </w:t>
+      </w:r>
+      <w:r>
+        <w:t>mak</w:t>
+      </w:r>
+      <w:r>
+        <w:t>e</w:t>
+      </w:r>
+      <w:r>
+        <w:t xml:space="preserve"> use of the </w:t>
+      </w:r>
+      <w:r>
+        <w:t>following prefixes:</w:t>
+      </w:r>
+    </w:p>
+    <w:p>
+      <w:pPr>
         <w:pStyle w:val="Code"/>
       </w:pPr>
       <w:r>
         <w:rPr>
           <w:color w:val="538135" w:themeColor="accent6" w:themeShade="BF"/>
+          <w14:textFill>
+            <w14:solidFill>
+              <w14:schemeClr w14:val="accent6">
+                <w14:lumMod w14:val="75000"/>
+                <w14:lumMod w14:val="75000"/>
+              </w14:schemeClr>
+            </w14:solidFill>
+          </w14:textFill>
         </w:rPr>
         <w:t>PREFIX</w:t>
       </w:r>
       <w:r>
+        <w:t xml:space="preserve"> rdf: </w:t>
+      </w:r>
+      <w:r>
+        <w:rPr>
+          <w:color w:val="2E74B5" w:themeColor="accent5" w:themeShade="BF"/>
+          <w14:textFill>
+            <w14:solidFill>
+              <w14:schemeClr w14:val="accent5">
+                <w14:lumMod w14:val="75000"/>
+                <w14:lumMod w14:val="75000"/>
+              </w14:schemeClr>
+            </w14:solidFill>
+          </w14:textFill>
+        </w:rPr>
+        <w:t>&lt;http://www.w3.org/1999/02/22-rdf-syntax-ns#&gt;</w:t>
+      </w:r>
+    </w:p>
+    <w:p>
+      <w:pPr>
+        <w:pStyle w:val="Code"/>
+      </w:pPr>
+      <w:r>
+        <w:rPr>
+          <w:color w:val="538135" w:themeColor="accent6" w:themeShade="BF"/>
+          <w14:textFill>
+            <w14:solidFill>
+              <w14:schemeClr w14:val="accent6">
+                <w14:lumMod w14:val="75000"/>
+                <w14:lumMod w14:val="75000"/>
+              </w14:schemeClr>
+            </w14:solidFill>
+          </w14:textFill>
+        </w:rPr>
+        <w:t>PREFIX</w:t>
+      </w:r>
+      <w:r>
+        <w:t xml:space="preserve"> rdfs: </w:t>
+      </w:r>
+      <w:r>
+        <w:rPr>
+          <w:color w:val="2E74B5" w:themeColor="accent5" w:themeShade="BF"/>
+          <w14:textFill>
+            <w14:solidFill>
+              <w14:schemeClr w14:val="accent5">
+                <w14:lumMod w14:val="75000"/>
+                <w14:lumMod w14:val="75000"/>
+              </w14:schemeClr>
+            </w14:solidFill>
+          </w14:textFill>
+        </w:rPr>
+        <w:t>&lt;http://www.w3.org/2000/01/rdf-schema#&gt;</w:t>
+      </w:r>
+    </w:p>
+    <w:p>
+      <w:pPr>
+        <w:pStyle w:val="Code"/>
+      </w:pPr>
+      <w:r>
+        <w:rPr>
+          <w:color w:val="538135" w:themeColor="accent6" w:themeShade="BF"/>
+          <w14:textFill>
+            <w14:solidFill>
+              <w14:schemeClr w14:val="accent6">
+                <w14:lumMod w14:val="75000"/>
+                <w14:lumMod w14:val="75000"/>
+              </w14:schemeClr>
+            </w14:solidFill>
+          </w14:textFill>
+        </w:rPr>
+        <w:t>PREFIX</w:t>
+      </w:r>
+      <w:r>
+        <w:t xml:space="preserve"> owl: </w:t>
+      </w:r>
+      <w:r>
+        <w:rPr>
+          <w:color w:val="2E74B5" w:themeColor="accent5" w:themeShade="BF"/>
+          <w14:textFill>
+            <w14:solidFill>
+              <w14:schemeClr w14:val="accent5">
+                <w14:lumMod w14:val="75000"/>
+                <w14:lumMod w14:val="75000"/>
+              </w14:schemeClr>
+            </w14:solidFill>
+          </w14:textFill>
+        </w:rPr>
+        <w:t>&lt;http://www.w3.org/2002/07/owl#&gt;</w:t>
+      </w:r>
+    </w:p>
+    <w:p>
+      <w:pPr>
+        <w:pStyle w:val="Code"/>
+      </w:pPr>
+      <w:r>
+        <w:rPr>
+          <w:color w:val="538135" w:themeColor="accent6" w:themeShade="BF"/>
+          <w14:textFill>
+            <w14:solidFill>
+              <w14:schemeClr w14:val="accent6">
+                <w14:lumMod w14:val="75000"/>
+                <w14:lumMod w14:val="75000"/>
+              </w14:schemeClr>
+            </w14:solidFill>
+          </w14:textFill>
+        </w:rPr>
+        <w:t>PREFIX</w:t>
+      </w:r>
+      <w:r>
         <w:t xml:space="preserve"> fd: </w:t>
       </w:r>
       <w:r>
         <w:rPr>
           <w:color w:val="2E74B5" w:themeColor="accent5" w:themeShade="BF"/>
+          <w14:textFill>
+            <w14:solidFill>
+              <w14:schemeClr w14:val="accent5">
+                <w14:lumMod w14:val="75000"/>
+                <w14:lumMod w14:val="75000"/>
+              </w14:schemeClr>
+            </w14:solidFill>
+          </w14:textFill>
         </w:rPr>
         <w:t>&lt;https://ferrazzi.divi/#&gt;</w:t>
       </w:r>
@@ -5251,18 +6954,42 @@
       <w:r>
         <w:rPr>
           <w:color w:val="538135" w:themeColor="accent6" w:themeShade="BF"/>
+          <w14:textFill>
+            <w14:solidFill>
+              <w14:schemeClr w14:val="accent6">
+                <w14:lumMod w14:val="75000"/>
+                <w14:lumMod w14:val="75000"/>
+              </w14:schemeClr>
+            </w14:solidFill>
+          </w14:textFill>
         </w:rPr>
         <w:t xml:space="preserve">SELECT </w:t>
       </w:r>
       <w:r>
         <w:rPr>
           <w:color w:val="BF8F00" w:themeColor="accent4" w:themeShade="BF"/>
+          <w14:textFill>
+            <w14:solidFill>
+              <w14:schemeClr w14:val="accent4">
+                <w14:lumMod w14:val="75000"/>
+                <w14:lumMod w14:val="75000"/>
+              </w14:schemeClr>
+            </w14:solidFill>
+          </w14:textFill>
         </w:rPr>
         <w:t>?</w:t>
       </w:r>
       <w:r>
         <w:rPr>
           <w:color w:val="BF8F00" w:themeColor="accent4" w:themeShade="BF"/>
+          <w14:textFill>
+            <w14:solidFill>
+              <w14:schemeClr w14:val="accent4">
+                <w14:lumMod w14:val="75000"/>
+                <w14:lumMod w14:val="75000"/>
+              </w14:schemeClr>
+            </w14:solidFill>
+          </w14:textFill>
         </w:rPr>
         <w:t>person</w:t>
       </w:r>
@@ -5272,6 +6999,14 @@
       <w:r>
         <w:rPr>
           <w:color w:val="538135" w:themeColor="accent6" w:themeShade="BF"/>
+          <w14:textFill>
+            <w14:solidFill>
+              <w14:schemeClr w14:val="accent6">
+                <w14:lumMod w14:val="75000"/>
+                <w14:lumMod w14:val="75000"/>
+              </w14:schemeClr>
+            </w14:solidFill>
+          </w14:textFill>
         </w:rPr>
         <w:t xml:space="preserve">WHERE </w:t>
       </w:r>
@@ -5287,12 +7022,28 @@
       <w:r>
         <w:rPr>
           <w:color w:val="BF8F00" w:themeColor="accent4" w:themeShade="BF"/>
+          <w14:textFill>
+            <w14:solidFill>
+              <w14:schemeClr w14:val="accent4">
+                <w14:lumMod w14:val="75000"/>
+                <w14:lumMod w14:val="75000"/>
+              </w14:schemeClr>
+            </w14:solidFill>
+          </w14:textFill>
         </w:rPr>
         <w:t>?</w:t>
       </w:r>
       <w:r>
         <w:rPr>
           <w:color w:val="BF8F00" w:themeColor="accent4" w:themeShade="BF"/>
+          <w14:textFill>
+            <w14:solidFill>
+              <w14:schemeClr w14:val="accent4">
+                <w14:lumMod w14:val="75000"/>
+                <w14:lumMod w14:val="75000"/>
+              </w14:schemeClr>
+            </w14:solidFill>
+          </w14:textFill>
         </w:rPr>
         <w:t>person</w:t>
       </w:r>
@@ -5306,7 +7057,7 @@
         <w:t xml:space="preserve"> </w:t>
       </w:r>
       <w:r>
-        <w:t>FD</w:t>
+        <w:t>fd</w:t>
       </w:r>
       <w:r>
         <w:t>:Author</w:t>
@@ -5339,24 +7090,56 @@
       <w:r>
         <w:rPr>
           <w:color w:val="538135" w:themeColor="accent6" w:themeShade="BF"/>
+          <w14:textFill>
+            <w14:solidFill>
+              <w14:schemeClr w14:val="accent6">
+                <w14:lumMod w14:val="75000"/>
+                <w14:lumMod w14:val="75000"/>
+              </w14:schemeClr>
+            </w14:solidFill>
+          </w14:textFill>
         </w:rPr>
         <w:t xml:space="preserve">SELECT </w:t>
       </w:r>
       <w:r>
         <w:rPr>
           <w:color w:val="BF8F00" w:themeColor="accent4" w:themeShade="BF"/>
+          <w14:textFill>
+            <w14:solidFill>
+              <w14:schemeClr w14:val="accent4">
+                <w14:lumMod w14:val="75000"/>
+                <w14:lumMod w14:val="75000"/>
+              </w14:schemeClr>
+            </w14:solidFill>
+          </w14:textFill>
         </w:rPr>
         <w:t>?proper</w:t>
       </w:r>
       <w:r>
         <w:rPr>
           <w:color w:val="BF8F00" w:themeColor="accent4" w:themeShade="BF"/>
+          <w14:textFill>
+            <w14:solidFill>
+              <w14:schemeClr w14:val="accent4">
+                <w14:lumMod w14:val="75000"/>
+                <w14:lumMod w14:val="75000"/>
+              </w14:schemeClr>
+            </w14:solidFill>
+          </w14:textFill>
         </w:rPr>
         <w:t>t</w:t>
       </w:r>
       <w:r>
         <w:rPr>
           <w:color w:val="BF8F00" w:themeColor="accent4" w:themeShade="BF"/>
+          <w14:textFill>
+            <w14:solidFill>
+              <w14:schemeClr w14:val="accent4">
+                <w14:lumMod w14:val="75000"/>
+                <w14:lumMod w14:val="75000"/>
+              </w14:schemeClr>
+            </w14:solidFill>
+          </w14:textFill>
         </w:rPr>
         <w:t>y</w:t>
       </w:r>
@@ -5366,6 +7149,14 @@
       <w:r>
         <w:rPr>
           <w:color w:val="538135" w:themeColor="accent6" w:themeShade="BF"/>
+          <w14:textFill>
+            <w14:solidFill>
+              <w14:schemeClr w14:val="accent6">
+                <w14:lumMod w14:val="75000"/>
+                <w14:lumMod w14:val="75000"/>
+              </w14:schemeClr>
+            </w14:solidFill>
+          </w14:textFill>
         </w:rPr>
         <w:t xml:space="preserve">WHERE </w:t>
       </w:r>
@@ -5381,6 +7172,14 @@
       <w:r>
         <w:rPr>
           <w:color w:val="BF8F00" w:themeColor="accent4" w:themeShade="BF"/>
+          <w14:textFill>
+            <w14:solidFill>
+              <w14:schemeClr w14:val="accent4">
+                <w14:lumMod w14:val="75000"/>
+                <w14:lumMod w14:val="75000"/>
+              </w14:schemeClr>
+            </w14:solidFill>
+          </w14:textFill>
         </w:rPr>
         <w:t>?property</w:t>
       </w:r>
@@ -5421,12 +7220,28 @@
       <w:r>
         <w:rPr>
           <w:color w:val="538135" w:themeColor="accent6" w:themeShade="BF"/>
+          <w14:textFill>
+            <w14:solidFill>
+              <w14:schemeClr w14:val="accent6">
+                <w14:lumMod w14:val="75000"/>
+                <w14:lumMod w14:val="75000"/>
+              </w14:schemeClr>
+            </w14:solidFill>
+          </w14:textFill>
         </w:rPr>
         <w:t xml:space="preserve">SELECT </w:t>
       </w:r>
       <w:r>
         <w:rPr>
           <w:color w:val="BF8F00" w:themeColor="accent4" w:themeShade="BF"/>
+          <w14:textFill>
+            <w14:solidFill>
+              <w14:schemeClr w14:val="accent4">
+                <w14:lumMod w14:val="75000"/>
+                <w14:lumMod w14:val="75000"/>
+              </w14:schemeClr>
+            </w14:solidFill>
+          </w14:textFill>
         </w:rPr>
         <w:t>?property</w:t>
       </w:r>
@@ -5436,6 +7251,14 @@
       <w:r>
         <w:rPr>
           <w:color w:val="538135" w:themeColor="accent6" w:themeShade="BF"/>
+          <w14:textFill>
+            <w14:solidFill>
+              <w14:schemeClr w14:val="accent6">
+                <w14:lumMod w14:val="75000"/>
+                <w14:lumMod w14:val="75000"/>
+              </w14:schemeClr>
+            </w14:solidFill>
+          </w14:textFill>
         </w:rPr>
         <w:t xml:space="preserve">WHERE </w:t>
       </w:r>
@@ -5455,6 +7278,14 @@
       <w:r>
         <w:rPr>
           <w:color w:val="BF8F00" w:themeColor="accent4" w:themeShade="BF"/>
+          <w14:textFill>
+            <w14:solidFill>
+              <w14:schemeClr w14:val="accent4">
+                <w14:lumMod w14:val="75000"/>
+                <w14:lumMod w14:val="75000"/>
+              </w14:schemeClr>
+            </w14:solidFill>
+          </w14:textFill>
         </w:rPr>
         <w:t>?property</w:t>
       </w:r>
@@ -5658,18 +7489,42 @@
       <w:r>
         <w:rPr>
           <w:color w:val="538135" w:themeColor="accent6" w:themeShade="BF"/>
+          <w14:textFill>
+            <w14:solidFill>
+              <w14:schemeClr w14:val="accent6">
+                <w14:lumMod w14:val="75000"/>
+                <w14:lumMod w14:val="75000"/>
+              </w14:schemeClr>
+            </w14:solidFill>
+          </w14:textFill>
         </w:rPr>
         <w:t xml:space="preserve">SELECT </w:t>
       </w:r>
       <w:r>
         <w:rPr>
           <w:color w:val="BF8F00" w:themeColor="accent4" w:themeShade="BF"/>
+          <w14:textFill>
+            <w14:solidFill>
+              <w14:schemeClr w14:val="accent4">
+                <w14:lumMod w14:val="75000"/>
+                <w14:lumMod w14:val="75000"/>
+              </w14:schemeClr>
+            </w14:solidFill>
+          </w14:textFill>
         </w:rPr>
         <w:t>?</w:t>
       </w:r>
       <w:r>
         <w:rPr>
           <w:color w:val="BF8F00" w:themeColor="accent4" w:themeShade="BF"/>
+          <w14:textFill>
+            <w14:solidFill>
+              <w14:schemeClr w14:val="accent4">
+                <w14:lumMod w14:val="75000"/>
+                <w14:lumMod w14:val="75000"/>
+              </w14:schemeClr>
+            </w14:solidFill>
+          </w14:textFill>
         </w:rPr>
         <w:t>paper</w:t>
       </w:r>
@@ -5679,6 +7534,14 @@
       <w:r>
         <w:rPr>
           <w:color w:val="538135" w:themeColor="accent6" w:themeShade="BF"/>
+          <w14:textFill>
+            <w14:solidFill>
+              <w14:schemeClr w14:val="accent6">
+                <w14:lumMod w14:val="75000"/>
+                <w14:lumMod w14:val="75000"/>
+              </w14:schemeClr>
+            </w14:solidFill>
+          </w14:textFill>
         </w:rPr>
         <w:t xml:space="preserve">WHERE </w:t>
       </w:r>
@@ -5694,12 +7557,28 @@
       <w:r>
         <w:rPr>
           <w:color w:val="BF8F00" w:themeColor="accent4" w:themeShade="BF"/>
+          <w14:textFill>
+            <w14:solidFill>
+              <w14:schemeClr w14:val="accent4">
+                <w14:lumMod w14:val="75000"/>
+                <w14:lumMod w14:val="75000"/>
+              </w14:schemeClr>
+            </w14:solidFill>
+          </w14:textFill>
         </w:rPr>
         <w:t>?</w:t>
       </w:r>
       <w:r>
         <w:rPr>
           <w:color w:val="BF8F00" w:themeColor="accent4" w:themeShade="BF"/>
+          <w14:textFill>
+            <w14:solidFill>
+              <w14:schemeClr w14:val="accent4">
+                <w14:lumMod w14:val="75000"/>
+                <w14:lumMod w14:val="75000"/>
+              </w14:schemeClr>
+            </w14:solidFill>
+          </w14:textFill>
         </w:rPr>
         <w:t>paper</w:t>
       </w:r>
@@ -5739,6 +7618,14 @@
       <w:r>
         <w:rPr>
           <w:color w:val="BF8F00" w:themeColor="accent4" w:themeShade="BF"/>
+          <w14:textFill>
+            <w14:solidFill>
+              <w14:schemeClr w14:val="accent4">
+                <w14:lumMod w14:val="75000"/>
+                <w14:lumMod w14:val="75000"/>
+              </w14:schemeClr>
+            </w14:solidFill>
+          </w14:textFill>
         </w:rPr>
         <w:t xml:space="preserve">      </w:t>
       </w:r>
@@ -5766,6 +7653,14 @@
       <w:r>
         <w:rPr>
           <w:color w:val="2E74B5" w:themeColor="accent5" w:themeShade="BF"/>
+          <w14:textFill>
+            <w14:solidFill>
+              <w14:schemeClr w14:val="accent5">
+                <w14:lumMod w14:val="75000"/>
+                <w14:lumMod w14:val="75000"/>
+              </w14:schemeClr>
+            </w14:solidFill>
+          </w14:textFill>
         </w:rPr>
         <w:t>&lt;insert authorId here&gt;</w:t>
       </w:r>
@@ -5784,6 +7679,14 @@
       <w:r>
         <w:rPr>
           <w:color w:val="BF8F00" w:themeColor="accent4" w:themeShade="BF"/>
+          <w14:textFill>
+            <w14:solidFill>
+              <w14:schemeClr w14:val="accent4">
+                <w14:lumMod w14:val="75000"/>
+                <w14:lumMod w14:val="75000"/>
+              </w14:schemeClr>
+            </w14:solidFill>
+          </w14:textFill>
         </w:rPr>
         <w:t xml:space="preserve">      </w:t>
       </w:r>
@@ -5802,12 +7705,28 @@
       <w:r>
         <w:rPr>
           <w:color w:val="BF8F00" w:themeColor="accent4" w:themeShade="BF"/>
+          <w14:textFill>
+            <w14:solidFill>
+              <w14:schemeClr w14:val="accent4">
+                <w14:lumMod w14:val="75000"/>
+                <w14:lumMod w14:val="75000"/>
+              </w14:schemeClr>
+            </w14:solidFill>
+          </w14:textFill>
         </w:rPr>
         <w:t>?</w:t>
       </w:r>
       <w:r>
         <w:rPr>
           <w:color w:val="BF8F00" w:themeColor="accent4" w:themeShade="BF"/>
+          <w14:textFill>
+            <w14:solidFill>
+              <w14:schemeClr w14:val="accent4">
+                <w14:lumMod w14:val="75000"/>
+                <w14:lumMod w14:val="75000"/>
+              </w14:schemeClr>
+            </w14:solidFill>
+          </w14:textFill>
         </w:rPr>
         <w:t xml:space="preserve">submission </w:t>
       </w:r>
@@ -5823,12 +7742,28 @@
       <w:r>
         <w:rPr>
           <w:color w:val="BF8F00" w:themeColor="accent4" w:themeShade="BF"/>
+          <w14:textFill>
+            <w14:solidFill>
+              <w14:schemeClr w14:val="accent4">
+                <w14:lumMod w14:val="75000"/>
+                <w14:lumMod w14:val="75000"/>
+              </w14:schemeClr>
+            </w14:solidFill>
+          </w14:textFill>
         </w:rPr>
         <w:t>?</w:t>
       </w:r>
       <w:r>
         <w:rPr>
           <w:color w:val="BF8F00" w:themeColor="accent4" w:themeShade="BF"/>
+          <w14:textFill>
+            <w14:solidFill>
+              <w14:schemeClr w14:val="accent4">
+                <w14:lumMod w14:val="75000"/>
+                <w14:lumMod w14:val="75000"/>
+              </w14:schemeClr>
+            </w14:solidFill>
+          </w14:textFill>
         </w:rPr>
         <w:t>submission</w:t>
       </w:r>
@@ -5868,7 +7803,16 @@
       <w:r>
         <w:rPr>
           <w:color w:val="BF8F00" w:themeColor="accent4" w:themeShade="BF"/>
-        </w:rPr>
+          <w14:textFill>
+            <w14:solidFill>
+              <w14:schemeClr w14:val="accent4">
+                <w14:lumMod w14:val="75000"/>
+                <w14:lumMod w14:val="75000"/>
+              </w14:schemeClr>
+            </w14:solidFill>
+          </w14:textFill>
+        </w:rPr>
+        <w:lastRenderedPageBreak/>
         <w:t xml:space="preserve">      </w:t>
       </w:r>
       <w:r>
@@ -5889,12 +7833,28 @@
       <w:r>
         <w:rPr>
           <w:color w:val="BF8F00" w:themeColor="accent4" w:themeShade="BF"/>
+          <w14:textFill>
+            <w14:solidFill>
+              <w14:schemeClr w14:val="accent4">
+                <w14:lumMod w14:val="75000"/>
+                <w14:lumMod w14:val="75000"/>
+              </w14:schemeClr>
+            </w14:solidFill>
+          </w14:textFill>
         </w:rPr>
         <w:t>?</w:t>
       </w:r>
       <w:r>
         <w:rPr>
           <w:color w:val="BF8F00" w:themeColor="accent4" w:themeShade="BF"/>
+          <w14:textFill>
+            <w14:solidFill>
+              <w14:schemeClr w14:val="accent4">
+                <w14:lumMod w14:val="75000"/>
+                <w14:lumMod w14:val="75000"/>
+              </w14:schemeClr>
+            </w14:solidFill>
+          </w14:textFill>
         </w:rPr>
         <w:t>proceedings</w:t>
       </w:r>
@@ -5910,12 +7870,28 @@
       <w:r>
         <w:rPr>
           <w:color w:val="BF8F00" w:themeColor="accent4" w:themeShade="BF"/>
+          <w14:textFill>
+            <w14:solidFill>
+              <w14:schemeClr w14:val="accent4">
+                <w14:lumMod w14:val="75000"/>
+                <w14:lumMod w14:val="75000"/>
+              </w14:schemeClr>
+            </w14:solidFill>
+          </w14:textFill>
         </w:rPr>
         <w:t>?</w:t>
       </w:r>
       <w:r>
         <w:rPr>
           <w:color w:val="BF8F00" w:themeColor="accent4" w:themeShade="BF"/>
+          <w14:textFill>
+            <w14:solidFill>
+              <w14:schemeClr w14:val="accent4">
+                <w14:lumMod w14:val="75000"/>
+                <w14:lumMod w14:val="75000"/>
+              </w14:schemeClr>
+            </w14:solidFill>
+          </w14:textFill>
         </w:rPr>
         <w:t>proceedings</w:t>
       </w:r>
@@ -5937,6 +7913,14 @@
       <w:r>
         <w:rPr>
           <w:color w:val="BF8F00" w:themeColor="accent4" w:themeShade="BF"/>
+          <w14:textFill>
+            <w14:solidFill>
+              <w14:schemeClr w14:val="accent4">
+                <w14:lumMod w14:val="75000"/>
+                <w14:lumMod w14:val="75000"/>
+              </w14:schemeClr>
+            </w14:solidFill>
+          </w14:textFill>
         </w:rPr>
         <w:t>?conference</w:t>
       </w:r>
@@ -5952,12 +7936,28 @@
       <w:r>
         <w:rPr>
           <w:color w:val="BF8F00" w:themeColor="accent4" w:themeShade="BF"/>
+          <w14:textFill>
+            <w14:solidFill>
+              <w14:schemeClr w14:val="accent4">
+                <w14:lumMod w14:val="75000"/>
+                <w14:lumMod w14:val="75000"/>
+              </w14:schemeClr>
+            </w14:solidFill>
+          </w14:textFill>
         </w:rPr>
         <w:t>?</w:t>
       </w:r>
       <w:r>
         <w:rPr>
           <w:color w:val="BF8F00" w:themeColor="accent4" w:themeShade="BF"/>
+          <w14:textFill>
+            <w14:solidFill>
+              <w14:schemeClr w14:val="accent4">
+                <w14:lumMod w14:val="75000"/>
+                <w14:lumMod w14:val="75000"/>
+              </w14:schemeClr>
+            </w14:solidFill>
+          </w14:textFill>
         </w:rPr>
         <w:t>conference</w:t>
       </w:r>
@@ -5988,6 +7988,14 @@
       <w:r>
         <w:rPr>
           <w:color w:val="BF8F00" w:themeColor="accent4" w:themeShade="BF"/>
+          <w14:textFill>
+            <w14:solidFill>
+              <w14:schemeClr w14:val="accent4">
+                <w14:lumMod w14:val="75000"/>
+                <w14:lumMod w14:val="75000"/>
+              </w14:schemeClr>
+            </w14:solidFill>
+          </w14:textFill>
         </w:rPr>
         <w:t xml:space="preserve">           </w:t>
       </w:r>
@@ -6012,6 +8020,14 @@
       <w:r>
         <w:rPr>
           <w:color w:val="BF8F00" w:themeColor="accent4" w:themeShade="BF"/>
+          <w14:textFill>
+            <w14:solidFill>
+              <w14:schemeClr w14:val="accent4">
+                <w14:lumMod w14:val="75000"/>
+                <w14:lumMod w14:val="75000"/>
+              </w14:schemeClr>
+            </w14:solidFill>
+          </w14:textFill>
         </w:rPr>
         <w:t>?field</w:t>
       </w:r>
@@ -6027,12 +8043,28 @@
       <w:r>
         <w:rPr>
           <w:color w:val="BF8F00" w:themeColor="accent4" w:themeShade="BF"/>
+          <w14:textFill>
+            <w14:solidFill>
+              <w14:schemeClr w14:val="accent4">
+                <w14:lumMod w14:val="75000"/>
+                <w14:lumMod w14:val="75000"/>
+              </w14:schemeClr>
+            </w14:solidFill>
+          </w14:textFill>
         </w:rPr>
         <w:t>?</w:t>
       </w:r>
       <w:r>
         <w:rPr>
           <w:color w:val="BF8F00" w:themeColor="accent4" w:themeShade="BF"/>
+          <w14:textFill>
+            <w14:solidFill>
+              <w14:schemeClr w14:val="accent4">
+                <w14:lumMod w14:val="75000"/>
+                <w14:lumMod w14:val="75000"/>
+              </w14:schemeClr>
+            </w14:solidFill>
+          </w14:textFill>
         </w:rPr>
         <w:t>field</w:t>
       </w:r>
@@ -6040,7 +8072,13 @@
         <w:t xml:space="preserve"> </w:t>
       </w:r>
       <w:r>
-        <w:t>rdfs:label</w:t>
+        <w:t>fd</w:t>
+      </w:r>
+      <w:r>
+        <w:t>:</w:t>
+      </w:r>
+      <w:r>
+        <w:t>keyword</w:t>
       </w:r>
       <w:r>
         <w:t xml:space="preserve"> </w:t>
@@ -6048,6 +8086,14 @@
       <w:r>
         <w:rPr>
           <w:color w:val="2E74B5" w:themeColor="accent5" w:themeShade="BF"/>
+          <w14:textFill>
+            <w14:solidFill>
+              <w14:schemeClr w14:val="accent5">
+                <w14:lumMod w14:val="75000"/>
+                <w14:lumMod w14:val="75000"/>
+              </w14:schemeClr>
+            </w14:solidFill>
+          </w14:textFill>
         </w:rPr>
         <w:t>“databases”</w:t>
       </w:r>
@@ -6068,7 +8114,6 @@
         <w:ind w:left="720"/>
       </w:pPr>
       <w:r>
-        <w:lastRenderedPageBreak/>
         <w:t xml:space="preserve">In this query, the lines marked with an </w:t>
       </w:r>
       <w:r>
@@ -6137,6 +8182,7 @@
       <w:r>
         <w:t xml:space="preserve"> and domain of </w:t>
       </w:r>
+      <w:proofErr w:type="spellStart"/>
       <w:r>
         <w:rPr>
           <w:rFonts w:ascii="JetBrainsMono NF" w:hAnsi="JetBrainsMono NF"/>
@@ -6145,8 +8191,12 @@
         </w:rPr>
         <w:t>fd:published_in</w:t>
       </w:r>
+      <w:proofErr w:type="spellEnd"/>
       <w:r>
         <w:t>)</w:t>
+      </w:r>
+      <w:r>
+        <w:t xml:space="preserve">. </w:t>
       </w:r>
     </w:p>
     <w:sdt>
@@ -7159,6 +9209,232 @@
     </w:lvl>
   </w:abstractNum>
   <w:abstractNum w:abstractNumId="7" w15:restartNumberingAfterBreak="0">
+    <w:nsid w:val="1DBB334C"/>
+    <w:multiLevelType w:val="hybridMultilevel"/>
+    <w:tmpl w:val="6D1AEF42"/>
+    <w:lvl w:ilvl="0" w:tplc="04090001">
+      <w:start w:val="1"/>
+      <w:numFmt w:val="bullet"/>
+      <w:lvlText w:val=""/>
+      <w:lvlJc w:val="left"/>
+      <w:pPr>
+        <w:ind w:left="1080" w:hanging="360"/>
+      </w:pPr>
+      <w:rPr>
+        <w:rFonts w:ascii="Symbol" w:hAnsi="Symbol" w:hint="default"/>
+      </w:rPr>
+    </w:lvl>
+    <w:lvl w:ilvl="1" w:tplc="04090003" w:tentative="1">
+      <w:start w:val="1"/>
+      <w:numFmt w:val="bullet"/>
+      <w:lvlText w:val="o"/>
+      <w:lvlJc w:val="left"/>
+      <w:pPr>
+        <w:ind w:left="1800" w:hanging="360"/>
+      </w:pPr>
+      <w:rPr>
+        <w:rFonts w:ascii="Courier New" w:hAnsi="Courier New" w:cs="Courier New" w:hint="default"/>
+      </w:rPr>
+    </w:lvl>
+    <w:lvl w:ilvl="2" w:tplc="04090005" w:tentative="1">
+      <w:start w:val="1"/>
+      <w:numFmt w:val="bullet"/>
+      <w:lvlText w:val=""/>
+      <w:lvlJc w:val="left"/>
+      <w:pPr>
+        <w:ind w:left="2520" w:hanging="360"/>
+      </w:pPr>
+      <w:rPr>
+        <w:rFonts w:ascii="Wingdings" w:hAnsi="Wingdings" w:hint="default"/>
+      </w:rPr>
+    </w:lvl>
+    <w:lvl w:ilvl="3" w:tplc="04090001" w:tentative="1">
+      <w:start w:val="1"/>
+      <w:numFmt w:val="bullet"/>
+      <w:lvlText w:val=""/>
+      <w:lvlJc w:val="left"/>
+      <w:pPr>
+        <w:ind w:left="3240" w:hanging="360"/>
+      </w:pPr>
+      <w:rPr>
+        <w:rFonts w:ascii="Symbol" w:hAnsi="Symbol" w:hint="default"/>
+      </w:rPr>
+    </w:lvl>
+    <w:lvl w:ilvl="4" w:tplc="04090003" w:tentative="1">
+      <w:start w:val="1"/>
+      <w:numFmt w:val="bullet"/>
+      <w:lvlText w:val="o"/>
+      <w:lvlJc w:val="left"/>
+      <w:pPr>
+        <w:ind w:left="3960" w:hanging="360"/>
+      </w:pPr>
+      <w:rPr>
+        <w:rFonts w:ascii="Courier New" w:hAnsi="Courier New" w:cs="Courier New" w:hint="default"/>
+      </w:rPr>
+    </w:lvl>
+    <w:lvl w:ilvl="5" w:tplc="04090005" w:tentative="1">
+      <w:start w:val="1"/>
+      <w:numFmt w:val="bullet"/>
+      <w:lvlText w:val=""/>
+      <w:lvlJc w:val="left"/>
+      <w:pPr>
+        <w:ind w:left="4680" w:hanging="360"/>
+      </w:pPr>
+      <w:rPr>
+        <w:rFonts w:ascii="Wingdings" w:hAnsi="Wingdings" w:hint="default"/>
+      </w:rPr>
+    </w:lvl>
+    <w:lvl w:ilvl="6" w:tplc="04090001" w:tentative="1">
+      <w:start w:val="1"/>
+      <w:numFmt w:val="bullet"/>
+      <w:lvlText w:val=""/>
+      <w:lvlJc w:val="left"/>
+      <w:pPr>
+        <w:ind w:left="5400" w:hanging="360"/>
+      </w:pPr>
+      <w:rPr>
+        <w:rFonts w:ascii="Symbol" w:hAnsi="Symbol" w:hint="default"/>
+      </w:rPr>
+    </w:lvl>
+    <w:lvl w:ilvl="7" w:tplc="04090003" w:tentative="1">
+      <w:start w:val="1"/>
+      <w:numFmt w:val="bullet"/>
+      <w:lvlText w:val="o"/>
+      <w:lvlJc w:val="left"/>
+      <w:pPr>
+        <w:ind w:left="6120" w:hanging="360"/>
+      </w:pPr>
+      <w:rPr>
+        <w:rFonts w:ascii="Courier New" w:hAnsi="Courier New" w:cs="Courier New" w:hint="default"/>
+      </w:rPr>
+    </w:lvl>
+    <w:lvl w:ilvl="8" w:tplc="04090005" w:tentative="1">
+      <w:start w:val="1"/>
+      <w:numFmt w:val="bullet"/>
+      <w:lvlText w:val=""/>
+      <w:lvlJc w:val="left"/>
+      <w:pPr>
+        <w:ind w:left="6840" w:hanging="360"/>
+      </w:pPr>
+      <w:rPr>
+        <w:rFonts w:ascii="Wingdings" w:hAnsi="Wingdings" w:hint="default"/>
+      </w:rPr>
+    </w:lvl>
+  </w:abstractNum>
+  <w:abstractNum w:abstractNumId="8" w15:restartNumberingAfterBreak="0">
+    <w:nsid w:val="221410CA"/>
+    <w:multiLevelType w:val="hybridMultilevel"/>
+    <w:tmpl w:val="8DBE4DA8"/>
+    <w:lvl w:ilvl="0" w:tplc="04090001">
+      <w:start w:val="1"/>
+      <w:numFmt w:val="bullet"/>
+      <w:lvlText w:val=""/>
+      <w:lvlJc w:val="left"/>
+      <w:pPr>
+        <w:ind w:left="720" w:hanging="360"/>
+      </w:pPr>
+      <w:rPr>
+        <w:rFonts w:ascii="Symbol" w:hAnsi="Symbol" w:hint="default"/>
+      </w:rPr>
+    </w:lvl>
+    <w:lvl w:ilvl="1" w:tplc="04090003" w:tentative="1">
+      <w:start w:val="1"/>
+      <w:numFmt w:val="bullet"/>
+      <w:lvlText w:val="o"/>
+      <w:lvlJc w:val="left"/>
+      <w:pPr>
+        <w:ind w:left="1440" w:hanging="360"/>
+      </w:pPr>
+      <w:rPr>
+        <w:rFonts w:ascii="Courier New" w:hAnsi="Courier New" w:cs="Courier New" w:hint="default"/>
+      </w:rPr>
+    </w:lvl>
+    <w:lvl w:ilvl="2" w:tplc="04090005" w:tentative="1">
+      <w:start w:val="1"/>
+      <w:numFmt w:val="bullet"/>
+      <w:lvlText w:val=""/>
+      <w:lvlJc w:val="left"/>
+      <w:pPr>
+        <w:ind w:left="2160" w:hanging="360"/>
+      </w:pPr>
+      <w:rPr>
+        <w:rFonts w:ascii="Wingdings" w:hAnsi="Wingdings" w:hint="default"/>
+      </w:rPr>
+    </w:lvl>
+    <w:lvl w:ilvl="3" w:tplc="04090001" w:tentative="1">
+      <w:start w:val="1"/>
+      <w:numFmt w:val="bullet"/>
+      <w:lvlText w:val=""/>
+      <w:lvlJc w:val="left"/>
+      <w:pPr>
+        <w:ind w:left="2880" w:hanging="360"/>
+      </w:pPr>
+      <w:rPr>
+        <w:rFonts w:ascii="Symbol" w:hAnsi="Symbol" w:hint="default"/>
+      </w:rPr>
+    </w:lvl>
+    <w:lvl w:ilvl="4" w:tplc="04090003" w:tentative="1">
+      <w:start w:val="1"/>
+      <w:numFmt w:val="bullet"/>
+      <w:lvlText w:val="o"/>
+      <w:lvlJc w:val="left"/>
+      <w:pPr>
+        <w:ind w:left="3600" w:hanging="360"/>
+      </w:pPr>
+      <w:rPr>
+        <w:rFonts w:ascii="Courier New" w:hAnsi="Courier New" w:cs="Courier New" w:hint="default"/>
+      </w:rPr>
+    </w:lvl>
+    <w:lvl w:ilvl="5" w:tplc="04090005" w:tentative="1">
+      <w:start w:val="1"/>
+      <w:numFmt w:val="bullet"/>
+      <w:lvlText w:val=""/>
+      <w:lvlJc w:val="left"/>
+      <w:pPr>
+        <w:ind w:left="4320" w:hanging="360"/>
+      </w:pPr>
+      <w:rPr>
+        <w:rFonts w:ascii="Wingdings" w:hAnsi="Wingdings" w:hint="default"/>
+      </w:rPr>
+    </w:lvl>
+    <w:lvl w:ilvl="6" w:tplc="04090001" w:tentative="1">
+      <w:start w:val="1"/>
+      <w:numFmt w:val="bullet"/>
+      <w:lvlText w:val=""/>
+      <w:lvlJc w:val="left"/>
+      <w:pPr>
+        <w:ind w:left="5040" w:hanging="360"/>
+      </w:pPr>
+      <w:rPr>
+        <w:rFonts w:ascii="Symbol" w:hAnsi="Symbol" w:hint="default"/>
+      </w:rPr>
+    </w:lvl>
+    <w:lvl w:ilvl="7" w:tplc="04090003" w:tentative="1">
+      <w:start w:val="1"/>
+      <w:numFmt w:val="bullet"/>
+      <w:lvlText w:val="o"/>
+      <w:lvlJc w:val="left"/>
+      <w:pPr>
+        <w:ind w:left="5760" w:hanging="360"/>
+      </w:pPr>
+      <w:rPr>
+        <w:rFonts w:ascii="Courier New" w:hAnsi="Courier New" w:cs="Courier New" w:hint="default"/>
+      </w:rPr>
+    </w:lvl>
+    <w:lvl w:ilvl="8" w:tplc="04090005" w:tentative="1">
+      <w:start w:val="1"/>
+      <w:numFmt w:val="bullet"/>
+      <w:lvlText w:val=""/>
+      <w:lvlJc w:val="left"/>
+      <w:pPr>
+        <w:ind w:left="6480" w:hanging="360"/>
+      </w:pPr>
+      <w:rPr>
+        <w:rFonts w:ascii="Wingdings" w:hAnsi="Wingdings" w:hint="default"/>
+      </w:rPr>
+    </w:lvl>
+  </w:abstractNum>
+  <w:abstractNum w:abstractNumId="9" w15:restartNumberingAfterBreak="0">
     <w:nsid w:val="2217123D"/>
     <w:multiLevelType w:val="hybridMultilevel"/>
     <w:tmpl w:val="60C6DFDC"/>
@@ -7250,7 +9526,7 @@
       </w:pPr>
     </w:lvl>
   </w:abstractNum>
-  <w:abstractNum w:abstractNumId="8" w15:restartNumberingAfterBreak="0">
+  <w:abstractNum w:abstractNumId="10" w15:restartNumberingAfterBreak="0">
     <w:nsid w:val="244E77F9"/>
     <w:multiLevelType w:val="hybridMultilevel"/>
     <w:tmpl w:val="6E10DB1E"/>
@@ -7363,7 +9639,7 @@
       </w:rPr>
     </w:lvl>
   </w:abstractNum>
-  <w:abstractNum w:abstractNumId="9" w15:restartNumberingAfterBreak="0">
+  <w:abstractNum w:abstractNumId="11" w15:restartNumberingAfterBreak="0">
     <w:nsid w:val="24A0399D"/>
     <w:multiLevelType w:val="hybridMultilevel"/>
     <w:tmpl w:val="131A433E"/>
@@ -7476,7 +9752,120 @@
       </w:rPr>
     </w:lvl>
   </w:abstractNum>
-  <w:abstractNum w:abstractNumId="10" w15:restartNumberingAfterBreak="0">
+  <w:abstractNum w:abstractNumId="12" w15:restartNumberingAfterBreak="0">
+    <w:nsid w:val="270D57E0"/>
+    <w:multiLevelType w:val="hybridMultilevel"/>
+    <w:tmpl w:val="EF78565E"/>
+    <w:lvl w:ilvl="0" w:tplc="04090001">
+      <w:start w:val="1"/>
+      <w:numFmt w:val="bullet"/>
+      <w:lvlText w:val=""/>
+      <w:lvlJc w:val="left"/>
+      <w:pPr>
+        <w:ind w:left="720" w:hanging="360"/>
+      </w:pPr>
+      <w:rPr>
+        <w:rFonts w:ascii="Symbol" w:hAnsi="Symbol" w:hint="default"/>
+      </w:rPr>
+    </w:lvl>
+    <w:lvl w:ilvl="1" w:tplc="04090003" w:tentative="1">
+      <w:start w:val="1"/>
+      <w:numFmt w:val="bullet"/>
+      <w:lvlText w:val="o"/>
+      <w:lvlJc w:val="left"/>
+      <w:pPr>
+        <w:ind w:left="1440" w:hanging="360"/>
+      </w:pPr>
+      <w:rPr>
+        <w:rFonts w:ascii="Courier New" w:hAnsi="Courier New" w:cs="Courier New" w:hint="default"/>
+      </w:rPr>
+    </w:lvl>
+    <w:lvl w:ilvl="2" w:tplc="04090005" w:tentative="1">
+      <w:start w:val="1"/>
+      <w:numFmt w:val="bullet"/>
+      <w:lvlText w:val=""/>
+      <w:lvlJc w:val="left"/>
+      <w:pPr>
+        <w:ind w:left="2160" w:hanging="360"/>
+      </w:pPr>
+      <w:rPr>
+        <w:rFonts w:ascii="Wingdings" w:hAnsi="Wingdings" w:hint="default"/>
+      </w:rPr>
+    </w:lvl>
+    <w:lvl w:ilvl="3" w:tplc="04090001" w:tentative="1">
+      <w:start w:val="1"/>
+      <w:numFmt w:val="bullet"/>
+      <w:lvlText w:val=""/>
+      <w:lvlJc w:val="left"/>
+      <w:pPr>
+        <w:ind w:left="2880" w:hanging="360"/>
+      </w:pPr>
+      <w:rPr>
+        <w:rFonts w:ascii="Symbol" w:hAnsi="Symbol" w:hint="default"/>
+      </w:rPr>
+    </w:lvl>
+    <w:lvl w:ilvl="4" w:tplc="04090003" w:tentative="1">
+      <w:start w:val="1"/>
+      <w:numFmt w:val="bullet"/>
+      <w:lvlText w:val="o"/>
+      <w:lvlJc w:val="left"/>
+      <w:pPr>
+        <w:ind w:left="3600" w:hanging="360"/>
+      </w:pPr>
+      <w:rPr>
+        <w:rFonts w:ascii="Courier New" w:hAnsi="Courier New" w:cs="Courier New" w:hint="default"/>
+      </w:rPr>
+    </w:lvl>
+    <w:lvl w:ilvl="5" w:tplc="04090005" w:tentative="1">
+      <w:start w:val="1"/>
+      <w:numFmt w:val="bullet"/>
+      <w:lvlText w:val=""/>
+      <w:lvlJc w:val="left"/>
+      <w:pPr>
+        <w:ind w:left="4320" w:hanging="360"/>
+      </w:pPr>
+      <w:rPr>
+        <w:rFonts w:ascii="Wingdings" w:hAnsi="Wingdings" w:hint="default"/>
+      </w:rPr>
+    </w:lvl>
+    <w:lvl w:ilvl="6" w:tplc="04090001" w:tentative="1">
+      <w:start w:val="1"/>
+      <w:numFmt w:val="bullet"/>
+      <w:lvlText w:val=""/>
+      <w:lvlJc w:val="left"/>
+      <w:pPr>
+        <w:ind w:left="5040" w:hanging="360"/>
+      </w:pPr>
+      <w:rPr>
+        <w:rFonts w:ascii="Symbol" w:hAnsi="Symbol" w:hint="default"/>
+      </w:rPr>
+    </w:lvl>
+    <w:lvl w:ilvl="7" w:tplc="04090003" w:tentative="1">
+      <w:start w:val="1"/>
+      <w:numFmt w:val="bullet"/>
+      <w:lvlText w:val="o"/>
+      <w:lvlJc w:val="left"/>
+      <w:pPr>
+        <w:ind w:left="5760" w:hanging="360"/>
+      </w:pPr>
+      <w:rPr>
+        <w:rFonts w:ascii="Courier New" w:hAnsi="Courier New" w:cs="Courier New" w:hint="default"/>
+      </w:rPr>
+    </w:lvl>
+    <w:lvl w:ilvl="8" w:tplc="04090005" w:tentative="1">
+      <w:start w:val="1"/>
+      <w:numFmt w:val="bullet"/>
+      <w:lvlText w:val=""/>
+      <w:lvlJc w:val="left"/>
+      <w:pPr>
+        <w:ind w:left="6480" w:hanging="360"/>
+      </w:pPr>
+      <w:rPr>
+        <w:rFonts w:ascii="Wingdings" w:hAnsi="Wingdings" w:hint="default"/>
+      </w:rPr>
+    </w:lvl>
+  </w:abstractNum>
+  <w:abstractNum w:abstractNumId="13" w15:restartNumberingAfterBreak="0">
     <w:nsid w:val="2D070E57"/>
     <w:multiLevelType w:val="hybridMultilevel"/>
     <w:tmpl w:val="A078A3B6"/>
@@ -7486,7 +9875,7 @@
       <w:lvlText w:val=""/>
       <w:lvlJc w:val="left"/>
       <w:pPr>
-        <w:ind w:left="792" w:hanging="360"/>
+        <w:ind w:left="786" w:hanging="360"/>
       </w:pPr>
       <w:rPr>
         <w:rFonts w:ascii="Symbol" w:hAnsi="Symbol" w:hint="default"/>
@@ -7498,7 +9887,7 @@
       <w:lvlText w:val="o"/>
       <w:lvlJc w:val="left"/>
       <w:pPr>
-        <w:ind w:left="1512" w:hanging="360"/>
+        <w:ind w:left="1506" w:hanging="360"/>
       </w:pPr>
       <w:rPr>
         <w:rFonts w:ascii="Courier New" w:hAnsi="Courier New" w:cs="Courier New" w:hint="default"/>
@@ -7510,7 +9899,7 @@
       <w:lvlText w:val=""/>
       <w:lvlJc w:val="left"/>
       <w:pPr>
-        <w:ind w:left="2232" w:hanging="360"/>
+        <w:ind w:left="2226" w:hanging="360"/>
       </w:pPr>
       <w:rPr>
         <w:rFonts w:ascii="Wingdings" w:hAnsi="Wingdings" w:hint="default"/>
@@ -7522,7 +9911,7 @@
       <w:lvlText w:val=""/>
       <w:lvlJc w:val="left"/>
       <w:pPr>
-        <w:ind w:left="2952" w:hanging="360"/>
+        <w:ind w:left="2946" w:hanging="360"/>
       </w:pPr>
       <w:rPr>
         <w:rFonts w:ascii="Symbol" w:hAnsi="Symbol" w:hint="default"/>
@@ -7534,7 +9923,7 @@
       <w:lvlText w:val="o"/>
       <w:lvlJc w:val="left"/>
       <w:pPr>
-        <w:ind w:left="3672" w:hanging="360"/>
+        <w:ind w:left="3666" w:hanging="360"/>
       </w:pPr>
       <w:rPr>
         <w:rFonts w:ascii="Courier New" w:hAnsi="Courier New" w:cs="Courier New" w:hint="default"/>
@@ -7546,7 +9935,7 @@
       <w:lvlText w:val=""/>
       <w:lvlJc w:val="left"/>
       <w:pPr>
-        <w:ind w:left="4392" w:hanging="360"/>
+        <w:ind w:left="4386" w:hanging="360"/>
       </w:pPr>
       <w:rPr>
         <w:rFonts w:ascii="Wingdings" w:hAnsi="Wingdings" w:hint="default"/>
@@ -7558,7 +9947,7 @@
       <w:lvlText w:val=""/>
       <w:lvlJc w:val="left"/>
       <w:pPr>
-        <w:ind w:left="5112" w:hanging="360"/>
+        <w:ind w:left="5106" w:hanging="360"/>
       </w:pPr>
       <w:rPr>
         <w:rFonts w:ascii="Symbol" w:hAnsi="Symbol" w:hint="default"/>
@@ -7570,7 +9959,7 @@
       <w:lvlText w:val="o"/>
       <w:lvlJc w:val="left"/>
       <w:pPr>
-        <w:ind w:left="5832" w:hanging="360"/>
+        <w:ind w:left="5826" w:hanging="360"/>
       </w:pPr>
       <w:rPr>
         <w:rFonts w:ascii="Courier New" w:hAnsi="Courier New" w:cs="Courier New" w:hint="default"/>
@@ -7582,14 +9971,14 @@
       <w:lvlText w:val=""/>
       <w:lvlJc w:val="left"/>
       <w:pPr>
-        <w:ind w:left="6552" w:hanging="360"/>
+        <w:ind w:left="6546" w:hanging="360"/>
       </w:pPr>
       <w:rPr>
         <w:rFonts w:ascii="Wingdings" w:hAnsi="Wingdings" w:hint="default"/>
       </w:rPr>
     </w:lvl>
   </w:abstractNum>
-  <w:abstractNum w:abstractNumId="11" w15:restartNumberingAfterBreak="0">
+  <w:abstractNum w:abstractNumId="14" w15:restartNumberingAfterBreak="0">
     <w:nsid w:val="2F563CA4"/>
     <w:multiLevelType w:val="hybridMultilevel"/>
     <w:tmpl w:val="AC5AA180"/>
@@ -7681,7 +10070,7 @@
       </w:pPr>
     </w:lvl>
   </w:abstractNum>
-  <w:abstractNum w:abstractNumId="12" w15:restartNumberingAfterBreak="0">
+  <w:abstractNum w:abstractNumId="15" w15:restartNumberingAfterBreak="0">
     <w:nsid w:val="31874ABC"/>
     <w:multiLevelType w:val="hybridMultilevel"/>
     <w:tmpl w:val="52309472"/>
@@ -7794,7 +10183,7 @@
       </w:rPr>
     </w:lvl>
   </w:abstractNum>
-  <w:abstractNum w:abstractNumId="13" w15:restartNumberingAfterBreak="0">
+  <w:abstractNum w:abstractNumId="16" w15:restartNumberingAfterBreak="0">
     <w:nsid w:val="323E3197"/>
     <w:multiLevelType w:val="hybridMultilevel"/>
     <w:tmpl w:val="5B58C502"/>
@@ -7886,7 +10275,7 @@
       </w:pPr>
     </w:lvl>
   </w:abstractNum>
-  <w:abstractNum w:abstractNumId="14" w15:restartNumberingAfterBreak="0">
+  <w:abstractNum w:abstractNumId="17" w15:restartNumberingAfterBreak="0">
     <w:nsid w:val="36A0593B"/>
     <w:multiLevelType w:val="hybridMultilevel"/>
     <w:tmpl w:val="D25A75AA"/>
@@ -7972,7 +10361,7 @@
       </w:pPr>
     </w:lvl>
   </w:abstractNum>
-  <w:abstractNum w:abstractNumId="15" w15:restartNumberingAfterBreak="0">
+  <w:abstractNum w:abstractNumId="18" w15:restartNumberingAfterBreak="0">
     <w:nsid w:val="3A5F1846"/>
     <w:multiLevelType w:val="hybridMultilevel"/>
     <w:tmpl w:val="E40C2ED0"/>
@@ -8058,7 +10447,7 @@
       </w:pPr>
     </w:lvl>
   </w:abstractNum>
-  <w:abstractNum w:abstractNumId="16" w15:restartNumberingAfterBreak="0">
+  <w:abstractNum w:abstractNumId="19" w15:restartNumberingAfterBreak="0">
     <w:nsid w:val="3F5D17DB"/>
     <w:multiLevelType w:val="hybridMultilevel"/>
     <w:tmpl w:val="C980D4A0"/>
@@ -8144,7 +10533,7 @@
       </w:pPr>
     </w:lvl>
   </w:abstractNum>
-  <w:abstractNum w:abstractNumId="17" w15:restartNumberingAfterBreak="0">
+  <w:abstractNum w:abstractNumId="20" w15:restartNumberingAfterBreak="0">
     <w:nsid w:val="5CC111AE"/>
     <w:multiLevelType w:val="hybridMultilevel"/>
     <w:tmpl w:val="9D868DBA"/>
@@ -8233,7 +10622,7 @@
       </w:pPr>
     </w:lvl>
   </w:abstractNum>
-  <w:abstractNum w:abstractNumId="18" w15:restartNumberingAfterBreak="0">
+  <w:abstractNum w:abstractNumId="21" w15:restartNumberingAfterBreak="0">
     <w:nsid w:val="5FDB25DA"/>
     <w:multiLevelType w:val="hybridMultilevel"/>
     <w:tmpl w:val="6BC85D94"/>
@@ -8322,7 +10711,7 @@
       </w:pPr>
     </w:lvl>
   </w:abstractNum>
-  <w:abstractNum w:abstractNumId="19" w15:restartNumberingAfterBreak="0">
+  <w:abstractNum w:abstractNumId="22" w15:restartNumberingAfterBreak="0">
     <w:nsid w:val="66F34C23"/>
     <w:multiLevelType w:val="hybridMultilevel"/>
     <w:tmpl w:val="FFCCF27E"/>
@@ -8414,7 +10803,7 @@
       </w:pPr>
     </w:lvl>
   </w:abstractNum>
-  <w:abstractNum w:abstractNumId="20" w15:restartNumberingAfterBreak="0">
+  <w:abstractNum w:abstractNumId="23" w15:restartNumberingAfterBreak="0">
     <w:nsid w:val="687E7B3B"/>
     <w:multiLevelType w:val="hybridMultilevel"/>
     <w:tmpl w:val="BEE61FFE"/>
@@ -8527,7 +10916,7 @@
       </w:rPr>
     </w:lvl>
   </w:abstractNum>
-  <w:abstractNum w:abstractNumId="21" w15:restartNumberingAfterBreak="0">
+  <w:abstractNum w:abstractNumId="24" w15:restartNumberingAfterBreak="0">
     <w:nsid w:val="695A000E"/>
     <w:multiLevelType w:val="hybridMultilevel"/>
     <w:tmpl w:val="B162ACE6"/>
@@ -8613,11 +11002,11 @@
       </w:pPr>
     </w:lvl>
   </w:abstractNum>
-  <w:abstractNum w:abstractNumId="22" w15:restartNumberingAfterBreak="0">
+  <w:abstractNum w:abstractNumId="25" w15:restartNumberingAfterBreak="0">
     <w:nsid w:val="69CC7996"/>
     <w:multiLevelType w:val="hybridMultilevel"/>
-    <w:tmpl w:val="6622AE72"/>
-    <w:lvl w:ilvl="0" w:tplc="04090001">
+    <w:tmpl w:val="66B4A5B6"/>
+    <w:lvl w:ilvl="0" w:tplc="BA2CAB34">
       <w:start w:val="1"/>
       <w:numFmt w:val="bullet"/>
       <w:lvlText w:val=""/>
@@ -8627,6 +11016,8 @@
       </w:pPr>
       <w:rPr>
         <w:rFonts w:ascii="Symbol" w:hAnsi="Symbol" w:hint="default"/>
+        <w:sz w:val="22"/>
+        <w:szCs w:val="22"/>
       </w:rPr>
     </w:lvl>
     <w:lvl w:ilvl="1" w:tplc="04090003" w:tentative="1">
@@ -8726,7 +11117,459 @@
       </w:rPr>
     </w:lvl>
   </w:abstractNum>
-  <w:abstractNum w:abstractNumId="23" w15:restartNumberingAfterBreak="0">
+  <w:abstractNum w:abstractNumId="26" w15:restartNumberingAfterBreak="0">
+    <w:nsid w:val="6D6E6A14"/>
+    <w:multiLevelType w:val="hybridMultilevel"/>
+    <w:tmpl w:val="B500621E"/>
+    <w:lvl w:ilvl="0" w:tplc="04090001">
+      <w:start w:val="1"/>
+      <w:numFmt w:val="bullet"/>
+      <w:lvlText w:val=""/>
+      <w:lvlJc w:val="left"/>
+      <w:pPr>
+        <w:ind w:left="720" w:hanging="360"/>
+      </w:pPr>
+      <w:rPr>
+        <w:rFonts w:ascii="Symbol" w:hAnsi="Symbol" w:hint="default"/>
+      </w:rPr>
+    </w:lvl>
+    <w:lvl w:ilvl="1" w:tplc="04090003">
+      <w:start w:val="1"/>
+      <w:numFmt w:val="bullet"/>
+      <w:lvlText w:val="o"/>
+      <w:lvlJc w:val="left"/>
+      <w:pPr>
+        <w:ind w:left="1440" w:hanging="360"/>
+      </w:pPr>
+      <w:rPr>
+        <w:rFonts w:ascii="Courier New" w:hAnsi="Courier New" w:cs="Courier New" w:hint="default"/>
+      </w:rPr>
+    </w:lvl>
+    <w:lvl w:ilvl="2" w:tplc="04090005" w:tentative="1">
+      <w:start w:val="1"/>
+      <w:numFmt w:val="bullet"/>
+      <w:lvlText w:val=""/>
+      <w:lvlJc w:val="left"/>
+      <w:pPr>
+        <w:ind w:left="2160" w:hanging="360"/>
+      </w:pPr>
+      <w:rPr>
+        <w:rFonts w:ascii="Wingdings" w:hAnsi="Wingdings" w:hint="default"/>
+      </w:rPr>
+    </w:lvl>
+    <w:lvl w:ilvl="3" w:tplc="04090001" w:tentative="1">
+      <w:start w:val="1"/>
+      <w:numFmt w:val="bullet"/>
+      <w:lvlText w:val=""/>
+      <w:lvlJc w:val="left"/>
+      <w:pPr>
+        <w:ind w:left="2880" w:hanging="360"/>
+      </w:pPr>
+      <w:rPr>
+        <w:rFonts w:ascii="Symbol" w:hAnsi="Symbol" w:hint="default"/>
+      </w:rPr>
+    </w:lvl>
+    <w:lvl w:ilvl="4" w:tplc="04090003" w:tentative="1">
+      <w:start w:val="1"/>
+      <w:numFmt w:val="bullet"/>
+      <w:lvlText w:val="o"/>
+      <w:lvlJc w:val="left"/>
+      <w:pPr>
+        <w:ind w:left="3600" w:hanging="360"/>
+      </w:pPr>
+      <w:rPr>
+        <w:rFonts w:ascii="Courier New" w:hAnsi="Courier New" w:cs="Courier New" w:hint="default"/>
+      </w:rPr>
+    </w:lvl>
+    <w:lvl w:ilvl="5" w:tplc="04090005" w:tentative="1">
+      <w:start w:val="1"/>
+      <w:numFmt w:val="bullet"/>
+      <w:lvlText w:val=""/>
+      <w:lvlJc w:val="left"/>
+      <w:pPr>
+        <w:ind w:left="4320" w:hanging="360"/>
+      </w:pPr>
+      <w:rPr>
+        <w:rFonts w:ascii="Wingdings" w:hAnsi="Wingdings" w:hint="default"/>
+      </w:rPr>
+    </w:lvl>
+    <w:lvl w:ilvl="6" w:tplc="04090001" w:tentative="1">
+      <w:start w:val="1"/>
+      <w:numFmt w:val="bullet"/>
+      <w:lvlText w:val=""/>
+      <w:lvlJc w:val="left"/>
+      <w:pPr>
+        <w:ind w:left="5040" w:hanging="360"/>
+      </w:pPr>
+      <w:rPr>
+        <w:rFonts w:ascii="Symbol" w:hAnsi="Symbol" w:hint="default"/>
+      </w:rPr>
+    </w:lvl>
+    <w:lvl w:ilvl="7" w:tplc="04090003" w:tentative="1">
+      <w:start w:val="1"/>
+      <w:numFmt w:val="bullet"/>
+      <w:lvlText w:val="o"/>
+      <w:lvlJc w:val="left"/>
+      <w:pPr>
+        <w:ind w:left="5760" w:hanging="360"/>
+      </w:pPr>
+      <w:rPr>
+        <w:rFonts w:ascii="Courier New" w:hAnsi="Courier New" w:cs="Courier New" w:hint="default"/>
+      </w:rPr>
+    </w:lvl>
+    <w:lvl w:ilvl="8" w:tplc="04090005" w:tentative="1">
+      <w:start w:val="1"/>
+      <w:numFmt w:val="bullet"/>
+      <w:lvlText w:val=""/>
+      <w:lvlJc w:val="left"/>
+      <w:pPr>
+        <w:ind w:left="6480" w:hanging="360"/>
+      </w:pPr>
+      <w:rPr>
+        <w:rFonts w:ascii="Wingdings" w:hAnsi="Wingdings" w:hint="default"/>
+      </w:rPr>
+    </w:lvl>
+  </w:abstractNum>
+  <w:abstractNum w:abstractNumId="27" w15:restartNumberingAfterBreak="0">
+    <w:nsid w:val="73E01D9D"/>
+    <w:multiLevelType w:val="hybridMultilevel"/>
+    <w:tmpl w:val="85C6663E"/>
+    <w:lvl w:ilvl="0" w:tplc="04090001">
+      <w:start w:val="1"/>
+      <w:numFmt w:val="bullet"/>
+      <w:lvlText w:val=""/>
+      <w:lvlJc w:val="left"/>
+      <w:pPr>
+        <w:ind w:left="720" w:hanging="360"/>
+      </w:pPr>
+      <w:rPr>
+        <w:rFonts w:ascii="Symbol" w:hAnsi="Symbol" w:hint="default"/>
+      </w:rPr>
+    </w:lvl>
+    <w:lvl w:ilvl="1" w:tplc="04090003">
+      <w:start w:val="1"/>
+      <w:numFmt w:val="bullet"/>
+      <w:lvlText w:val="o"/>
+      <w:lvlJc w:val="left"/>
+      <w:pPr>
+        <w:ind w:left="1440" w:hanging="360"/>
+      </w:pPr>
+      <w:rPr>
+        <w:rFonts w:ascii="Courier New" w:hAnsi="Courier New" w:cs="Courier New" w:hint="default"/>
+      </w:rPr>
+    </w:lvl>
+    <w:lvl w:ilvl="2" w:tplc="04090005" w:tentative="1">
+      <w:start w:val="1"/>
+      <w:numFmt w:val="bullet"/>
+      <w:lvlText w:val=""/>
+      <w:lvlJc w:val="left"/>
+      <w:pPr>
+        <w:ind w:left="2160" w:hanging="360"/>
+      </w:pPr>
+      <w:rPr>
+        <w:rFonts w:ascii="Wingdings" w:hAnsi="Wingdings" w:hint="default"/>
+      </w:rPr>
+    </w:lvl>
+    <w:lvl w:ilvl="3" w:tplc="04090001" w:tentative="1">
+      <w:start w:val="1"/>
+      <w:numFmt w:val="bullet"/>
+      <w:lvlText w:val=""/>
+      <w:lvlJc w:val="left"/>
+      <w:pPr>
+        <w:ind w:left="2880" w:hanging="360"/>
+      </w:pPr>
+      <w:rPr>
+        <w:rFonts w:ascii="Symbol" w:hAnsi="Symbol" w:hint="default"/>
+      </w:rPr>
+    </w:lvl>
+    <w:lvl w:ilvl="4" w:tplc="04090003" w:tentative="1">
+      <w:start w:val="1"/>
+      <w:numFmt w:val="bullet"/>
+      <w:lvlText w:val="o"/>
+      <w:lvlJc w:val="left"/>
+      <w:pPr>
+        <w:ind w:left="3600" w:hanging="360"/>
+      </w:pPr>
+      <w:rPr>
+        <w:rFonts w:ascii="Courier New" w:hAnsi="Courier New" w:cs="Courier New" w:hint="default"/>
+      </w:rPr>
+    </w:lvl>
+    <w:lvl w:ilvl="5" w:tplc="04090005" w:tentative="1">
+      <w:start w:val="1"/>
+      <w:numFmt w:val="bullet"/>
+      <w:lvlText w:val=""/>
+      <w:lvlJc w:val="left"/>
+      <w:pPr>
+        <w:ind w:left="4320" w:hanging="360"/>
+      </w:pPr>
+      <w:rPr>
+        <w:rFonts w:ascii="Wingdings" w:hAnsi="Wingdings" w:hint="default"/>
+      </w:rPr>
+    </w:lvl>
+    <w:lvl w:ilvl="6" w:tplc="04090001" w:tentative="1">
+      <w:start w:val="1"/>
+      <w:numFmt w:val="bullet"/>
+      <w:lvlText w:val=""/>
+      <w:lvlJc w:val="left"/>
+      <w:pPr>
+        <w:ind w:left="5040" w:hanging="360"/>
+      </w:pPr>
+      <w:rPr>
+        <w:rFonts w:ascii="Symbol" w:hAnsi="Symbol" w:hint="default"/>
+      </w:rPr>
+    </w:lvl>
+    <w:lvl w:ilvl="7" w:tplc="04090003" w:tentative="1">
+      <w:start w:val="1"/>
+      <w:numFmt w:val="bullet"/>
+      <w:lvlText w:val="o"/>
+      <w:lvlJc w:val="left"/>
+      <w:pPr>
+        <w:ind w:left="5760" w:hanging="360"/>
+      </w:pPr>
+      <w:rPr>
+        <w:rFonts w:ascii="Courier New" w:hAnsi="Courier New" w:cs="Courier New" w:hint="default"/>
+      </w:rPr>
+    </w:lvl>
+    <w:lvl w:ilvl="8" w:tplc="04090005" w:tentative="1">
+      <w:start w:val="1"/>
+      <w:numFmt w:val="bullet"/>
+      <w:lvlText w:val=""/>
+      <w:lvlJc w:val="left"/>
+      <w:pPr>
+        <w:ind w:left="6480" w:hanging="360"/>
+      </w:pPr>
+      <w:rPr>
+        <w:rFonts w:ascii="Wingdings" w:hAnsi="Wingdings" w:hint="default"/>
+      </w:rPr>
+    </w:lvl>
+  </w:abstractNum>
+  <w:abstractNum w:abstractNumId="28" w15:restartNumberingAfterBreak="0">
+    <w:nsid w:val="76E453E5"/>
+    <w:multiLevelType w:val="hybridMultilevel"/>
+    <w:tmpl w:val="BF42E3D6"/>
+    <w:lvl w:ilvl="0" w:tplc="04090001">
+      <w:start w:val="1"/>
+      <w:numFmt w:val="bullet"/>
+      <w:lvlText w:val=""/>
+      <w:lvlJc w:val="left"/>
+      <w:pPr>
+        <w:ind w:left="720" w:hanging="360"/>
+      </w:pPr>
+      <w:rPr>
+        <w:rFonts w:ascii="Symbol" w:hAnsi="Symbol" w:hint="default"/>
+      </w:rPr>
+    </w:lvl>
+    <w:lvl w:ilvl="1" w:tplc="04090003" w:tentative="1">
+      <w:start w:val="1"/>
+      <w:numFmt w:val="bullet"/>
+      <w:lvlText w:val="o"/>
+      <w:lvlJc w:val="left"/>
+      <w:pPr>
+        <w:ind w:left="1440" w:hanging="360"/>
+      </w:pPr>
+      <w:rPr>
+        <w:rFonts w:ascii="Courier New" w:hAnsi="Courier New" w:cs="Courier New" w:hint="default"/>
+      </w:rPr>
+    </w:lvl>
+    <w:lvl w:ilvl="2" w:tplc="04090005" w:tentative="1">
+      <w:start w:val="1"/>
+      <w:numFmt w:val="bullet"/>
+      <w:lvlText w:val=""/>
+      <w:lvlJc w:val="left"/>
+      <w:pPr>
+        <w:ind w:left="2160" w:hanging="360"/>
+      </w:pPr>
+      <w:rPr>
+        <w:rFonts w:ascii="Wingdings" w:hAnsi="Wingdings" w:hint="default"/>
+      </w:rPr>
+    </w:lvl>
+    <w:lvl w:ilvl="3" w:tplc="04090001" w:tentative="1">
+      <w:start w:val="1"/>
+      <w:numFmt w:val="bullet"/>
+      <w:lvlText w:val=""/>
+      <w:lvlJc w:val="left"/>
+      <w:pPr>
+        <w:ind w:left="2880" w:hanging="360"/>
+      </w:pPr>
+      <w:rPr>
+        <w:rFonts w:ascii="Symbol" w:hAnsi="Symbol" w:hint="default"/>
+      </w:rPr>
+    </w:lvl>
+    <w:lvl w:ilvl="4" w:tplc="04090003" w:tentative="1">
+      <w:start w:val="1"/>
+      <w:numFmt w:val="bullet"/>
+      <w:lvlText w:val="o"/>
+      <w:lvlJc w:val="left"/>
+      <w:pPr>
+        <w:ind w:left="3600" w:hanging="360"/>
+      </w:pPr>
+      <w:rPr>
+        <w:rFonts w:ascii="Courier New" w:hAnsi="Courier New" w:cs="Courier New" w:hint="default"/>
+      </w:rPr>
+    </w:lvl>
+    <w:lvl w:ilvl="5" w:tplc="04090005" w:tentative="1">
+      <w:start w:val="1"/>
+      <w:numFmt w:val="bullet"/>
+      <w:lvlText w:val=""/>
+      <w:lvlJc w:val="left"/>
+      <w:pPr>
+        <w:ind w:left="4320" w:hanging="360"/>
+      </w:pPr>
+      <w:rPr>
+        <w:rFonts w:ascii="Wingdings" w:hAnsi="Wingdings" w:hint="default"/>
+      </w:rPr>
+    </w:lvl>
+    <w:lvl w:ilvl="6" w:tplc="04090001" w:tentative="1">
+      <w:start w:val="1"/>
+      <w:numFmt w:val="bullet"/>
+      <w:lvlText w:val=""/>
+      <w:lvlJc w:val="left"/>
+      <w:pPr>
+        <w:ind w:left="5040" w:hanging="360"/>
+      </w:pPr>
+      <w:rPr>
+        <w:rFonts w:ascii="Symbol" w:hAnsi="Symbol" w:hint="default"/>
+      </w:rPr>
+    </w:lvl>
+    <w:lvl w:ilvl="7" w:tplc="04090003" w:tentative="1">
+      <w:start w:val="1"/>
+      <w:numFmt w:val="bullet"/>
+      <w:lvlText w:val="o"/>
+      <w:lvlJc w:val="left"/>
+      <w:pPr>
+        <w:ind w:left="5760" w:hanging="360"/>
+      </w:pPr>
+      <w:rPr>
+        <w:rFonts w:ascii="Courier New" w:hAnsi="Courier New" w:cs="Courier New" w:hint="default"/>
+      </w:rPr>
+    </w:lvl>
+    <w:lvl w:ilvl="8" w:tplc="04090005" w:tentative="1">
+      <w:start w:val="1"/>
+      <w:numFmt w:val="bullet"/>
+      <w:lvlText w:val=""/>
+      <w:lvlJc w:val="left"/>
+      <w:pPr>
+        <w:ind w:left="6480" w:hanging="360"/>
+      </w:pPr>
+      <w:rPr>
+        <w:rFonts w:ascii="Wingdings" w:hAnsi="Wingdings" w:hint="default"/>
+      </w:rPr>
+    </w:lvl>
+  </w:abstractNum>
+  <w:abstractNum w:abstractNumId="29" w15:restartNumberingAfterBreak="0">
+    <w:nsid w:val="7CBB554C"/>
+    <w:multiLevelType w:val="hybridMultilevel"/>
+    <w:tmpl w:val="2340BB7C"/>
+    <w:lvl w:ilvl="0" w:tplc="04090001">
+      <w:start w:val="1"/>
+      <w:numFmt w:val="bullet"/>
+      <w:lvlText w:val=""/>
+      <w:lvlJc w:val="left"/>
+      <w:pPr>
+        <w:ind w:left="720" w:hanging="360"/>
+      </w:pPr>
+      <w:rPr>
+        <w:rFonts w:ascii="Symbol" w:hAnsi="Symbol" w:hint="default"/>
+      </w:rPr>
+    </w:lvl>
+    <w:lvl w:ilvl="1" w:tplc="04090003" w:tentative="1">
+      <w:start w:val="1"/>
+      <w:numFmt w:val="bullet"/>
+      <w:lvlText w:val="o"/>
+      <w:lvlJc w:val="left"/>
+      <w:pPr>
+        <w:ind w:left="1440" w:hanging="360"/>
+      </w:pPr>
+      <w:rPr>
+        <w:rFonts w:ascii="Courier New" w:hAnsi="Courier New" w:cs="Courier New" w:hint="default"/>
+      </w:rPr>
+    </w:lvl>
+    <w:lvl w:ilvl="2" w:tplc="04090005" w:tentative="1">
+      <w:start w:val="1"/>
+      <w:numFmt w:val="bullet"/>
+      <w:lvlText w:val=""/>
+      <w:lvlJc w:val="left"/>
+      <w:pPr>
+        <w:ind w:left="2160" w:hanging="360"/>
+      </w:pPr>
+      <w:rPr>
+        <w:rFonts w:ascii="Wingdings" w:hAnsi="Wingdings" w:hint="default"/>
+      </w:rPr>
+    </w:lvl>
+    <w:lvl w:ilvl="3" w:tplc="04090001" w:tentative="1">
+      <w:start w:val="1"/>
+      <w:numFmt w:val="bullet"/>
+      <w:lvlText w:val=""/>
+      <w:lvlJc w:val="left"/>
+      <w:pPr>
+        <w:ind w:left="2880" w:hanging="360"/>
+      </w:pPr>
+      <w:rPr>
+        <w:rFonts w:ascii="Symbol" w:hAnsi="Symbol" w:hint="default"/>
+      </w:rPr>
+    </w:lvl>
+    <w:lvl w:ilvl="4" w:tplc="04090003" w:tentative="1">
+      <w:start w:val="1"/>
+      <w:numFmt w:val="bullet"/>
+      <w:lvlText w:val="o"/>
+      <w:lvlJc w:val="left"/>
+      <w:pPr>
+        <w:ind w:left="3600" w:hanging="360"/>
+      </w:pPr>
+      <w:rPr>
+        <w:rFonts w:ascii="Courier New" w:hAnsi="Courier New" w:cs="Courier New" w:hint="default"/>
+      </w:rPr>
+    </w:lvl>
+    <w:lvl w:ilvl="5" w:tplc="04090005" w:tentative="1">
+      <w:start w:val="1"/>
+      <w:numFmt w:val="bullet"/>
+      <w:lvlText w:val=""/>
+      <w:lvlJc w:val="left"/>
+      <w:pPr>
+        <w:ind w:left="4320" w:hanging="360"/>
+      </w:pPr>
+      <w:rPr>
+        <w:rFonts w:ascii="Wingdings" w:hAnsi="Wingdings" w:hint="default"/>
+      </w:rPr>
+    </w:lvl>
+    <w:lvl w:ilvl="6" w:tplc="04090001" w:tentative="1">
+      <w:start w:val="1"/>
+      <w:numFmt w:val="bullet"/>
+      <w:lvlText w:val=""/>
+      <w:lvlJc w:val="left"/>
+      <w:pPr>
+        <w:ind w:left="5040" w:hanging="360"/>
+      </w:pPr>
+      <w:rPr>
+        <w:rFonts w:ascii="Symbol" w:hAnsi="Symbol" w:hint="default"/>
+      </w:rPr>
+    </w:lvl>
+    <w:lvl w:ilvl="7" w:tplc="04090003" w:tentative="1">
+      <w:start w:val="1"/>
+      <w:numFmt w:val="bullet"/>
+      <w:lvlText w:val="o"/>
+      <w:lvlJc w:val="left"/>
+      <w:pPr>
+        <w:ind w:left="5760" w:hanging="360"/>
+      </w:pPr>
+      <w:rPr>
+        <w:rFonts w:ascii="Courier New" w:hAnsi="Courier New" w:cs="Courier New" w:hint="default"/>
+      </w:rPr>
+    </w:lvl>
+    <w:lvl w:ilvl="8" w:tplc="04090005" w:tentative="1">
+      <w:start w:val="1"/>
+      <w:numFmt w:val="bullet"/>
+      <w:lvlText w:val=""/>
+      <w:lvlJc w:val="left"/>
+      <w:pPr>
+        <w:ind w:left="6480" w:hanging="360"/>
+      </w:pPr>
+      <w:rPr>
+        <w:rFonts w:ascii="Wingdings" w:hAnsi="Wingdings" w:hint="default"/>
+      </w:rPr>
+    </w:lvl>
+  </w:abstractNum>
+  <w:abstractNum w:abstractNumId="30" w15:restartNumberingAfterBreak="0">
     <w:nsid w:val="7E986BEF"/>
     <w:multiLevelType w:val="hybridMultilevel"/>
     <w:tmpl w:val="FC0ABE1A"/>
@@ -8816,46 +11659,46 @@
     <w:abstractNumId w:val="4"/>
   </w:num>
   <w:num w:numId="2" w16cid:durableId="1899633066">
-    <w:abstractNumId w:val="9"/>
+    <w:abstractNumId w:val="11"/>
   </w:num>
   <w:num w:numId="3" w16cid:durableId="437217440">
     <w:abstractNumId w:val="1"/>
   </w:num>
   <w:num w:numId="4" w16cid:durableId="605885172">
-    <w:abstractNumId w:val="15"/>
+    <w:abstractNumId w:val="18"/>
   </w:num>
   <w:num w:numId="5" w16cid:durableId="111442020">
     <w:abstractNumId w:val="0"/>
   </w:num>
   <w:num w:numId="6" w16cid:durableId="545920177">
-    <w:abstractNumId w:val="16"/>
+    <w:abstractNumId w:val="19"/>
   </w:num>
   <w:num w:numId="7" w16cid:durableId="651761888">
-    <w:abstractNumId w:val="17"/>
+    <w:abstractNumId w:val="20"/>
   </w:num>
   <w:num w:numId="8" w16cid:durableId="272202729">
     <w:abstractNumId w:val="2"/>
   </w:num>
   <w:num w:numId="9" w16cid:durableId="160119072">
-    <w:abstractNumId w:val="23"/>
+    <w:abstractNumId w:val="30"/>
   </w:num>
   <w:num w:numId="10" w16cid:durableId="1431001933">
-    <w:abstractNumId w:val="14"/>
+    <w:abstractNumId w:val="17"/>
   </w:num>
   <w:num w:numId="11" w16cid:durableId="815948482">
-    <w:abstractNumId w:val="19"/>
+    <w:abstractNumId w:val="22"/>
   </w:num>
   <w:num w:numId="12" w16cid:durableId="1676149098">
-    <w:abstractNumId w:val="7"/>
+    <w:abstractNumId w:val="9"/>
   </w:num>
   <w:num w:numId="13" w16cid:durableId="1770465581">
     <w:abstractNumId w:val="6"/>
   </w:num>
   <w:num w:numId="14" w16cid:durableId="557783363">
-    <w:abstractNumId w:val="13"/>
+    <w:abstractNumId w:val="16"/>
   </w:num>
   <w:num w:numId="15" w16cid:durableId="514147451">
-    <w:abstractNumId w:val="11"/>
+    <w:abstractNumId w:val="14"/>
   </w:num>
   <w:num w:numId="16" w16cid:durableId="1749383834">
     <w:abstractNumId w:val="3"/>
@@ -8864,25 +11707,46 @@
     <w:abstractNumId w:val="5"/>
   </w:num>
   <w:num w:numId="18" w16cid:durableId="626425101">
+    <w:abstractNumId w:val="10"/>
+  </w:num>
+  <w:num w:numId="19" w16cid:durableId="605575156">
+    <w:abstractNumId w:val="24"/>
+  </w:num>
+  <w:num w:numId="20" w16cid:durableId="1488399180">
+    <w:abstractNumId w:val="21"/>
+  </w:num>
+  <w:num w:numId="21" w16cid:durableId="794712485">
+    <w:abstractNumId w:val="25"/>
+  </w:num>
+  <w:num w:numId="22" w16cid:durableId="1340539943">
+    <w:abstractNumId w:val="23"/>
+  </w:num>
+  <w:num w:numId="23" w16cid:durableId="180778940">
+    <w:abstractNumId w:val="13"/>
+  </w:num>
+  <w:num w:numId="24" w16cid:durableId="1766025750">
+    <w:abstractNumId w:val="15"/>
+  </w:num>
+  <w:num w:numId="25" w16cid:durableId="210654481">
+    <w:abstractNumId w:val="12"/>
+  </w:num>
+  <w:num w:numId="26" w16cid:durableId="693655601">
     <w:abstractNumId w:val="8"/>
   </w:num>
-  <w:num w:numId="19" w16cid:durableId="605575156">
-    <w:abstractNumId w:val="21"/>
+  <w:num w:numId="27" w16cid:durableId="1524444005">
+    <w:abstractNumId w:val="27"/>
   </w:num>
-  <w:num w:numId="20" w16cid:durableId="1488399180">
-    <w:abstractNumId w:val="18"/>
+  <w:num w:numId="28" w16cid:durableId="1876187004">
+    <w:abstractNumId w:val="29"/>
   </w:num>
-  <w:num w:numId="21" w16cid:durableId="794712485">
-    <w:abstractNumId w:val="22"/>
+  <w:num w:numId="29" w16cid:durableId="714501660">
+    <w:abstractNumId w:val="26"/>
   </w:num>
-  <w:num w:numId="22" w16cid:durableId="1340539943">
-    <w:abstractNumId w:val="20"/>
+  <w:num w:numId="30" w16cid:durableId="1084302492">
+    <w:abstractNumId w:val="7"/>
   </w:num>
-  <w:num w:numId="23" w16cid:durableId="180778940">
-    <w:abstractNumId w:val="10"/>
-  </w:num>
-  <w:num w:numId="24" w16cid:durableId="1766025750">
-    <w:abstractNumId w:val="12"/>
+  <w:num w:numId="31" w16cid:durableId="368721556">
+    <w:abstractNumId w:val="28"/>
   </w:num>
 </w:numbering>
 </file>

</xml_diff>